<commit_message>
New repo name, updates to supplementary information
</commit_message>
<xml_diff>
--- a/manuscript/Moraine_Draft_2020_12_17.docx
+++ b/manuscript/Moraine_Draft_2020_12_17.docx
@@ -1912,7 +1912,21 @@
           <w:rFonts w:ascii="Gill Sans MT" w:hAnsi="Gill Sans MT"/>
           <w:sz w:val="24"/>
         </w:rPr>
-        <w:t>prioritise individual boulders for analysis.</w:t>
+        <w:t xml:space="preserve">prioritise individual boulders for </w:t>
+      </w:r>
+      <w:r>
+        <w:rPr>
+          <w:rFonts w:ascii="Gill Sans MT" w:hAnsi="Gill Sans MT"/>
+          <w:sz w:val="24"/>
+        </w:rPr>
+        <w:t xml:space="preserve">subsequent </w:t>
+      </w:r>
+      <w:r>
+        <w:rPr>
+          <w:rFonts w:ascii="Gill Sans MT" w:hAnsi="Gill Sans MT"/>
+          <w:sz w:val="24"/>
+        </w:rPr>
+        <w:t>analysis.</w:t>
       </w:r>
     </w:p>
     <w:p>
@@ -2065,7 +2079,147 @@
           <w:rFonts w:ascii="Gill Sans MT" w:hAnsi="Gill Sans MT"/>
           <w:sz w:val="24"/>
         </w:rPr>
-        <w:t xml:space="preserve"> drivers of glacial cycles (</w:t>
+        <w:t xml:space="preserve"> drivers of glacial cycles. </w:t>
+      </w:r>
+      <w:r>
+        <w:rPr>
+          <w:rFonts w:ascii="Gill Sans MT" w:hAnsi="Gill Sans MT"/>
+          <w:sz w:val="24"/>
+        </w:rPr>
+        <w:t>R</w:t>
+      </w:r>
+      <w:r>
+        <w:rPr>
+          <w:rFonts w:ascii="Gill Sans MT" w:hAnsi="Gill Sans MT"/>
+          <w:sz w:val="24"/>
+        </w:rPr>
+        <w:t>ecent</w:t>
+      </w:r>
+      <w:r>
+        <w:rPr>
+          <w:rFonts w:ascii="Gill Sans MT" w:hAnsi="Gill Sans MT"/>
+          <w:sz w:val="24"/>
+        </w:rPr>
+        <w:t xml:space="preserve"> </w:t>
+      </w:r>
+      <w:r>
+        <w:rPr>
+          <w:rFonts w:ascii="Gill Sans MT" w:hAnsi="Gill Sans MT"/>
+          <w:sz w:val="24"/>
+        </w:rPr>
+        <w:t>developments in</w:t>
+      </w:r>
+      <w:r>
+        <w:rPr>
+          <w:rFonts w:ascii="Gill Sans MT" w:hAnsi="Gill Sans MT"/>
+          <w:sz w:val="24"/>
+        </w:rPr>
+        <w:t xml:space="preserve"> terrestrial</w:t>
+      </w:r>
+      <w:r>
+        <w:rPr>
+          <w:rFonts w:ascii="Gill Sans MT" w:hAnsi="Gill Sans MT"/>
+          <w:sz w:val="24"/>
+        </w:rPr>
+        <w:t xml:space="preserve"> </w:t>
+      </w:r>
+      <w:r>
+        <w:rPr>
+          <w:rFonts w:ascii="Gill Sans MT" w:hAnsi="Gill Sans MT"/>
+          <w:sz w:val="24"/>
+        </w:rPr>
+        <w:t>cosmogenic nuclide (TCN) dating</w:t>
+      </w:r>
+      <w:r>
+        <w:rPr>
+          <w:rFonts w:ascii="Gill Sans MT" w:hAnsi="Gill Sans MT"/>
+          <w:sz w:val="24"/>
+        </w:rPr>
+        <w:t xml:space="preserve"> </w:t>
+      </w:r>
+      <w:r>
+        <w:rPr>
+          <w:rFonts w:ascii="Gill Sans MT" w:hAnsi="Gill Sans MT"/>
+          <w:sz w:val="24"/>
+        </w:rPr>
+        <w:t>have</w:t>
+      </w:r>
+      <w:r>
+        <w:rPr>
+          <w:rFonts w:ascii="Gill Sans MT" w:hAnsi="Gill Sans MT"/>
+          <w:sz w:val="24"/>
+        </w:rPr>
+        <w:t xml:space="preserve"> transformed our unders</w:t>
+      </w:r>
+      <w:r>
+        <w:rPr>
+          <w:rFonts w:ascii="Gill Sans MT" w:hAnsi="Gill Sans MT"/>
+          <w:sz w:val="24"/>
+        </w:rPr>
+        <w:t xml:space="preserve">tanding of </w:t>
+      </w:r>
+      <w:r>
+        <w:rPr>
+          <w:rFonts w:ascii="Gill Sans MT" w:hAnsi="Gill Sans MT"/>
+          <w:sz w:val="24"/>
+        </w:rPr>
+        <w:t xml:space="preserve">Quaternary glaciations </w:t>
+      </w:r>
+      <w:r>
+        <w:rPr>
+          <w:rFonts w:ascii="Gill Sans MT" w:hAnsi="Gill Sans MT"/>
+          <w:sz w:val="24"/>
+        </w:rPr>
+        <w:t xml:space="preserve">by permitting </w:t>
+      </w:r>
+      <w:r>
+        <w:rPr>
+          <w:rFonts w:ascii="Gill Sans MT" w:hAnsi="Gill Sans MT"/>
+          <w:sz w:val="24"/>
+        </w:rPr>
+        <w:t xml:space="preserve">direct analysis </w:t>
+      </w:r>
+      <w:r>
+        <w:rPr>
+          <w:rFonts w:ascii="Gill Sans MT" w:hAnsi="Gill Sans MT"/>
+          <w:sz w:val="24"/>
+        </w:rPr>
+        <w:t>of</w:t>
+      </w:r>
+      <w:r>
+        <w:rPr>
+          <w:rFonts w:ascii="Gill Sans MT" w:hAnsi="Gill Sans MT"/>
+          <w:sz w:val="24"/>
+        </w:rPr>
+        <w:t xml:space="preserve"> </w:t>
+      </w:r>
+      <w:r>
+        <w:rPr>
+          <w:rFonts w:ascii="Gill Sans MT" w:hAnsi="Gill Sans MT"/>
+          <w:sz w:val="24"/>
+        </w:rPr>
+        <w:t xml:space="preserve">the fragmentary </w:t>
+      </w:r>
+      <w:r>
+        <w:rPr>
+          <w:rFonts w:ascii="Gill Sans MT" w:hAnsi="Gill Sans MT"/>
+          <w:sz w:val="24"/>
+        </w:rPr>
+        <w:t xml:space="preserve">glacial </w:t>
+      </w:r>
+      <w:r>
+        <w:rPr>
+          <w:rFonts w:ascii="Gill Sans MT" w:hAnsi="Gill Sans MT"/>
+          <w:sz w:val="24"/>
+        </w:rPr>
+        <w:t>stratigraphic record</w:t>
+      </w:r>
+      <w:r>
+        <w:rPr>
+          <w:rFonts w:ascii="Gill Sans MT" w:hAnsi="Gill Sans MT"/>
+          <w:sz w:val="24"/>
+        </w:rPr>
+        <w:t xml:space="preserve"> (</w:t>
       </w:r>
       <w:proofErr w:type="spellStart"/>
       <w:r>
@@ -2073,7 +2227,7 @@
           <w:rFonts w:ascii="Gill Sans MT" w:hAnsi="Gill Sans MT"/>
           <w:sz w:val="24"/>
         </w:rPr>
-        <w:t>Broecker</w:t>
+        <w:t>Zreda</w:t>
       </w:r>
       <w:proofErr w:type="spellEnd"/>
       <w:r>
@@ -2081,26 +2235,187 @@
           <w:rFonts w:ascii="Gill Sans MT" w:hAnsi="Gill Sans MT"/>
           <w:sz w:val="24"/>
         </w:rPr>
-        <w:t xml:space="preserve"> and Denton, 1990). </w:t>
-      </w:r>
-      <w:r>
-        <w:rPr>
-          <w:rFonts w:ascii="Gill Sans MT" w:hAnsi="Gill Sans MT"/>
-          <w:sz w:val="24"/>
-        </w:rPr>
-        <w:t>R</w:t>
-      </w:r>
-      <w:r>
-        <w:rPr>
-          <w:rFonts w:ascii="Gill Sans MT" w:hAnsi="Gill Sans MT"/>
-          <w:sz w:val="24"/>
-        </w:rPr>
-        <w:t>ecent</w:t>
-      </w:r>
-      <w:r>
-        <w:rPr>
-          <w:rFonts w:ascii="Gill Sans MT" w:hAnsi="Gill Sans MT"/>
-          <w:sz w:val="24"/>
+        <w:t xml:space="preserve"> and Phillips, 1995</w:t>
+      </w:r>
+      <w:r>
+        <w:rPr>
+          <w:rFonts w:ascii="Gill Sans MT" w:hAnsi="Gill Sans MT"/>
+          <w:sz w:val="24"/>
+        </w:rPr>
+        <w:t>)</w:t>
+      </w:r>
+      <w:r>
+        <w:rPr>
+          <w:rFonts w:ascii="Gill Sans MT" w:hAnsi="Gill Sans MT"/>
+          <w:sz w:val="24"/>
+        </w:rPr>
+        <w:t xml:space="preserve">. </w:t>
+      </w:r>
+      <w:r>
+        <w:rPr>
+          <w:rFonts w:ascii="Gill Sans MT" w:hAnsi="Gill Sans MT"/>
+          <w:sz w:val="24"/>
+          <w:szCs w:val="24"/>
+        </w:rPr>
+        <w:t xml:space="preserve">Despite this progress, </w:t>
+      </w:r>
+      <w:r>
+        <w:rPr>
+          <w:rFonts w:ascii="Gill Sans MT" w:hAnsi="Gill Sans MT"/>
+          <w:sz w:val="24"/>
+          <w:szCs w:val="24"/>
+        </w:rPr>
+        <w:t>TCN</w:t>
+      </w:r>
+      <w:r>
+        <w:rPr>
+          <w:rFonts w:ascii="Gill Sans MT" w:hAnsi="Gill Sans MT"/>
+          <w:sz w:val="24"/>
+          <w:szCs w:val="24"/>
+        </w:rPr>
+        <w:t xml:space="preserve"> dating </w:t>
+      </w:r>
+      <w:r>
+        <w:rPr>
+          <w:rFonts w:ascii="Gill Sans MT" w:hAnsi="Gill Sans MT"/>
+          <w:sz w:val="24"/>
+          <w:szCs w:val="24"/>
+        </w:rPr>
+        <w:t>can be</w:t>
+      </w:r>
+      <w:r>
+        <w:rPr>
+          <w:rFonts w:ascii="Gill Sans MT" w:hAnsi="Gill Sans MT"/>
+          <w:sz w:val="24"/>
+          <w:szCs w:val="24"/>
+        </w:rPr>
+        <w:t xml:space="preserve"> complicated by </w:t>
+      </w:r>
+      <w:r>
+        <w:rPr>
+          <w:rFonts w:ascii="Gill Sans MT" w:hAnsi="Gill Sans MT"/>
+          <w:sz w:val="24"/>
+          <w:szCs w:val="24"/>
+        </w:rPr>
+        <w:t>geo</w:t>
+      </w:r>
+      <w:r>
+        <w:rPr>
+          <w:rFonts w:ascii="Gill Sans MT" w:hAnsi="Gill Sans MT"/>
+          <w:sz w:val="24"/>
+          <w:szCs w:val="24"/>
+        </w:rPr>
+        <w:t>logic</w:t>
+      </w:r>
+      <w:r>
+        <w:rPr>
+          <w:rFonts w:ascii="Gill Sans MT" w:hAnsi="Gill Sans MT"/>
+          <w:sz w:val="24"/>
+          <w:szCs w:val="24"/>
+        </w:rPr>
+        <w:t xml:space="preserve"> processes which </w:t>
+      </w:r>
+      <w:r>
+        <w:rPr>
+          <w:rFonts w:ascii="Gill Sans MT" w:hAnsi="Gill Sans MT"/>
+          <w:sz w:val="24"/>
+          <w:szCs w:val="24"/>
+        </w:rPr>
+        <w:t>result in</w:t>
+      </w:r>
+      <w:r>
+        <w:rPr>
+          <w:rFonts w:ascii="Gill Sans MT" w:hAnsi="Gill Sans MT"/>
+          <w:sz w:val="24"/>
+          <w:szCs w:val="24"/>
+        </w:rPr>
+        <w:t xml:space="preserve"> pre- or post-depositi</w:t>
+      </w:r>
+      <w:r>
+        <w:rPr>
+          <w:rFonts w:ascii="Gill Sans MT" w:hAnsi="Gill Sans MT"/>
+          <w:sz w:val="24"/>
+          <w:szCs w:val="24"/>
+        </w:rPr>
+        <w:t>onal exposure of rock surfaces</w:t>
+      </w:r>
+      <w:r>
+        <w:rPr>
+          <w:rFonts w:ascii="Gill Sans MT" w:hAnsi="Gill Sans MT"/>
+          <w:sz w:val="24"/>
+          <w:szCs w:val="24"/>
+        </w:rPr>
+        <w:t xml:space="preserve"> and which </w:t>
+      </w:r>
+      <w:r>
+        <w:rPr>
+          <w:rFonts w:ascii="Gill Sans MT" w:hAnsi="Gill Sans MT"/>
+          <w:sz w:val="24"/>
+          <w:szCs w:val="24"/>
+        </w:rPr>
+        <w:t xml:space="preserve">account for apparent TCN ages </w:t>
+      </w:r>
+      <w:r>
+        <w:rPr>
+          <w:rFonts w:ascii="Gill Sans MT" w:hAnsi="Gill Sans MT"/>
+          <w:sz w:val="24"/>
+          <w:szCs w:val="24"/>
+        </w:rPr>
+        <w:t>that</w:t>
+      </w:r>
+      <w:r>
+        <w:rPr>
+          <w:rFonts w:ascii="Gill Sans MT" w:hAnsi="Gill Sans MT"/>
+          <w:sz w:val="24"/>
+          <w:szCs w:val="24"/>
+        </w:rPr>
+        <w:t xml:space="preserve"> pre- or post-date t</w:t>
+      </w:r>
+      <w:r>
+        <w:rPr>
+          <w:rFonts w:ascii="Gill Sans MT" w:hAnsi="Gill Sans MT"/>
+          <w:sz w:val="24"/>
+          <w:szCs w:val="24"/>
+        </w:rPr>
+        <w:t>he assumed age of the landform (</w:t>
+      </w:r>
+      <w:r>
+        <w:rPr>
+          <w:rFonts w:ascii="Gill Sans MT" w:hAnsi="Gill Sans MT"/>
+          <w:sz w:val="24"/>
+          <w:szCs w:val="24"/>
+        </w:rPr>
+        <w:t>Applegate et al., 2010).</w:t>
+      </w:r>
+      <w:r>
+        <w:rPr>
+          <w:rFonts w:ascii="Gill Sans MT" w:hAnsi="Gill Sans MT"/>
+          <w:sz w:val="24"/>
+          <w:szCs w:val="24"/>
+        </w:rPr>
+        <w:t xml:space="preserve"> Of these, p</w:t>
+      </w:r>
+      <w:r>
+        <w:rPr>
+          <w:rFonts w:ascii="Gill Sans MT" w:hAnsi="Gill Sans MT"/>
+          <w:sz w:val="24"/>
+          <w:szCs w:val="24"/>
+        </w:rPr>
+        <w:t>ost</w:t>
+      </w:r>
+      <w:r>
+        <w:rPr>
+          <w:rFonts w:ascii="Gill Sans MT" w:hAnsi="Gill Sans MT"/>
+          <w:sz w:val="24"/>
+          <w:szCs w:val="24"/>
+        </w:rPr>
+        <w:t>-depositional erosion, exhumation and shielding</w:t>
+      </w:r>
+      <w:r>
+        <w:rPr>
+          <w:rFonts w:ascii="Gill Sans MT" w:hAnsi="Gill Sans MT"/>
+          <w:sz w:val="24"/>
+          <w:szCs w:val="24"/>
         </w:rPr>
         <w:t xml:space="preserve"> </w:t>
       </w:r>
@@ -2108,20 +2423,23 @@
         <w:rPr>
           <w:rFonts w:ascii="Gill Sans MT" w:hAnsi="Gill Sans MT"/>
           <w:sz w:val="24"/>
-        </w:rPr>
-        <w:t>developments in</w:t>
-      </w:r>
-      <w:r>
-        <w:rPr>
-          <w:rFonts w:ascii="Gill Sans MT" w:hAnsi="Gill Sans MT"/>
-          <w:sz w:val="24"/>
-        </w:rPr>
-        <w:t xml:space="preserve"> terrestrial</w:t>
-      </w:r>
-      <w:r>
-        <w:rPr>
-          <w:rFonts w:ascii="Gill Sans MT" w:hAnsi="Gill Sans MT"/>
-          <w:sz w:val="24"/>
+          <w:szCs w:val="24"/>
+        </w:rPr>
+        <w:t xml:space="preserve">have been shown to profoundly influence </w:t>
+      </w:r>
+      <w:r>
+        <w:rPr>
+          <w:rFonts w:ascii="Gill Sans MT" w:hAnsi="Gill Sans MT"/>
+          <w:sz w:val="24"/>
+          <w:szCs w:val="24"/>
+        </w:rPr>
+        <w:t>TCN age distributions</w:t>
+      </w:r>
+      <w:r>
+        <w:rPr>
+          <w:rFonts w:ascii="Gill Sans MT" w:hAnsi="Gill Sans MT"/>
+          <w:sz w:val="24"/>
+          <w:szCs w:val="24"/>
         </w:rPr>
         <w:t xml:space="preserve"> </w:t>
       </w:r>
@@ -2129,13 +2447,51 @@
         <w:rPr>
           <w:rFonts w:ascii="Gill Sans MT" w:hAnsi="Gill Sans MT"/>
           <w:sz w:val="24"/>
-        </w:rPr>
-        <w:t>cosmogenic nuclide (TCN) dating</w:t>
-      </w:r>
-      <w:r>
-        <w:rPr>
-          <w:rFonts w:ascii="Gill Sans MT" w:hAnsi="Gill Sans MT"/>
-          <w:sz w:val="24"/>
+          <w:szCs w:val="24"/>
+        </w:rPr>
+        <w:t xml:space="preserve">(Briner et al., 2005; </w:t>
+      </w:r>
+      <w:proofErr w:type="spellStart"/>
+      <w:r>
+        <w:rPr>
+          <w:rFonts w:ascii="Gill Sans MT" w:hAnsi="Gill Sans MT"/>
+          <w:sz w:val="24"/>
+          <w:szCs w:val="24"/>
+        </w:rPr>
+        <w:t>Zech</w:t>
+      </w:r>
+      <w:proofErr w:type="spellEnd"/>
+      <w:r>
+        <w:rPr>
+          <w:rFonts w:ascii="Gill Sans MT" w:hAnsi="Gill Sans MT"/>
+          <w:sz w:val="24"/>
+          <w:szCs w:val="24"/>
+        </w:rPr>
+        <w:t xml:space="preserve"> et al., 2005; Heyman et al., 2011</w:t>
+      </w:r>
+      <w:r>
+        <w:rPr>
+          <w:rFonts w:ascii="Gill Sans MT" w:hAnsi="Gill Sans MT"/>
+          <w:sz w:val="24"/>
+          <w:szCs w:val="24"/>
+        </w:rPr>
+        <w:t xml:space="preserve">; </w:t>
+      </w:r>
+      <w:proofErr w:type="spellStart"/>
+      <w:r>
+        <w:rPr>
+          <w:rFonts w:ascii="Gill Sans MT" w:hAnsi="Gill Sans MT"/>
+          <w:sz w:val="24"/>
+          <w:szCs w:val="24"/>
+        </w:rPr>
+        <w:t>Stübner</w:t>
+      </w:r>
+      <w:proofErr w:type="spellEnd"/>
+      <w:r>
+        <w:rPr>
+          <w:rFonts w:ascii="Gill Sans MT" w:hAnsi="Gill Sans MT"/>
+          <w:sz w:val="24"/>
+          <w:szCs w:val="24"/>
         </w:rPr>
         <w:t xml:space="preserve"> </w:t>
       </w:r>
@@ -2143,123 +2499,35 @@
         <w:rPr>
           <w:rFonts w:ascii="Gill Sans MT" w:hAnsi="Gill Sans MT"/>
           <w:sz w:val="24"/>
-        </w:rPr>
-        <w:t>have</w:t>
-      </w:r>
-      <w:r>
-        <w:rPr>
-          <w:rFonts w:ascii="Gill Sans MT" w:hAnsi="Gill Sans MT"/>
-          <w:sz w:val="24"/>
-        </w:rPr>
-        <w:t xml:space="preserve"> transformed our unders</w:t>
-      </w:r>
-      <w:r>
-        <w:rPr>
-          <w:rFonts w:ascii="Gill Sans MT" w:hAnsi="Gill Sans MT"/>
-          <w:sz w:val="24"/>
-        </w:rPr>
-        <w:t xml:space="preserve">tanding of </w:t>
-      </w:r>
-      <w:r>
-        <w:rPr>
-          <w:rFonts w:ascii="Gill Sans MT" w:hAnsi="Gill Sans MT"/>
-          <w:sz w:val="24"/>
-        </w:rPr>
-        <w:t xml:space="preserve">Quaternary glaciations </w:t>
-      </w:r>
-      <w:r>
-        <w:rPr>
-          <w:rFonts w:ascii="Gill Sans MT" w:hAnsi="Gill Sans MT"/>
-          <w:sz w:val="24"/>
-        </w:rPr>
-        <w:t xml:space="preserve">by permitting </w:t>
-      </w:r>
-      <w:r>
-        <w:rPr>
-          <w:rFonts w:ascii="Gill Sans MT" w:hAnsi="Gill Sans MT"/>
-          <w:sz w:val="24"/>
-        </w:rPr>
-        <w:t xml:space="preserve">direct analysis </w:t>
-      </w:r>
-      <w:r>
-        <w:rPr>
-          <w:rFonts w:ascii="Gill Sans MT" w:hAnsi="Gill Sans MT"/>
-          <w:sz w:val="24"/>
-        </w:rPr>
-        <w:t>of</w:t>
-      </w:r>
-      <w:r>
-        <w:rPr>
-          <w:rFonts w:ascii="Gill Sans MT" w:hAnsi="Gill Sans MT"/>
-          <w:sz w:val="24"/>
-        </w:rPr>
-        <w:t xml:space="preserve"> </w:t>
-      </w:r>
-      <w:r>
-        <w:rPr>
-          <w:rFonts w:ascii="Gill Sans MT" w:hAnsi="Gill Sans MT"/>
-          <w:sz w:val="24"/>
-        </w:rPr>
-        <w:t xml:space="preserve">the fragmentary </w:t>
-      </w:r>
-      <w:r>
-        <w:rPr>
-          <w:rFonts w:ascii="Gill Sans MT" w:hAnsi="Gill Sans MT"/>
-          <w:sz w:val="24"/>
-        </w:rPr>
-        <w:t xml:space="preserve">glacial </w:t>
-      </w:r>
-      <w:r>
-        <w:rPr>
-          <w:rFonts w:ascii="Gill Sans MT" w:hAnsi="Gill Sans MT"/>
-          <w:sz w:val="24"/>
-        </w:rPr>
-        <w:t>stratigraphic record</w:t>
-      </w:r>
-      <w:r>
-        <w:rPr>
-          <w:rFonts w:ascii="Gill Sans MT" w:hAnsi="Gill Sans MT"/>
-          <w:sz w:val="24"/>
-        </w:rPr>
-        <w:t xml:space="preserve"> (</w:t>
+          <w:szCs w:val="24"/>
+        </w:rPr>
+        <w:t xml:space="preserve">et al., 2017; </w:t>
+      </w:r>
+      <w:r>
+        <w:rPr>
+          <w:rFonts w:ascii="Gill Sans MT" w:hAnsi="Gill Sans MT"/>
+          <w:sz w:val="24"/>
+          <w:szCs w:val="24"/>
+        </w:rPr>
+        <w:t xml:space="preserve">Chevalier and </w:t>
       </w:r>
       <w:proofErr w:type="spellStart"/>
       <w:r>
         <w:rPr>
           <w:rFonts w:ascii="Gill Sans MT" w:hAnsi="Gill Sans MT"/>
           <w:sz w:val="24"/>
-        </w:rPr>
-        <w:t>Zreda</w:t>
+          <w:szCs w:val="24"/>
+        </w:rPr>
+        <w:t>Replumaz</w:t>
       </w:r>
       <w:proofErr w:type="spellEnd"/>
       <w:r>
         <w:rPr>
           <w:rFonts w:ascii="Gill Sans MT" w:hAnsi="Gill Sans MT"/>
           <w:sz w:val="24"/>
-        </w:rPr>
-        <w:t xml:space="preserve"> and Phillips, 1995</w:t>
-      </w:r>
-      <w:r>
-        <w:rPr>
-          <w:rFonts w:ascii="Gill Sans MT" w:hAnsi="Gill Sans MT"/>
-          <w:sz w:val="24"/>
-        </w:rPr>
-        <w:t>)</w:t>
-      </w:r>
-      <w:r>
-        <w:rPr>
-          <w:rFonts w:ascii="Gill Sans MT" w:hAnsi="Gill Sans MT"/>
-          <w:sz w:val="24"/>
-        </w:rPr>
-        <w:t xml:space="preserve">. </w:t>
-      </w:r>
-      <w:r>
-        <w:rPr>
-          <w:rFonts w:ascii="Gill Sans MT" w:hAnsi="Gill Sans MT"/>
-          <w:sz w:val="24"/>
           <w:szCs w:val="24"/>
         </w:rPr>
-        <w:t xml:space="preserve">Despite this progress, </w:t>
+        <w:t>, 2019</w:t>
       </w:r>
       <w:r>
         <w:rPr>
@@ -2267,209 +2535,7 @@
           <w:sz w:val="24"/>
           <w:szCs w:val="24"/>
         </w:rPr>
-        <w:t>TCN</w:t>
-      </w:r>
-      <w:r>
-        <w:rPr>
-          <w:rFonts w:ascii="Gill Sans MT" w:hAnsi="Gill Sans MT"/>
-          <w:sz w:val="24"/>
-          <w:szCs w:val="24"/>
-        </w:rPr>
-        <w:t xml:space="preserve"> dating </w:t>
-      </w:r>
-      <w:r>
-        <w:rPr>
-          <w:rFonts w:ascii="Gill Sans MT" w:hAnsi="Gill Sans MT"/>
-          <w:sz w:val="24"/>
-          <w:szCs w:val="24"/>
-        </w:rPr>
-        <w:t>can be</w:t>
-      </w:r>
-      <w:r>
-        <w:rPr>
-          <w:rFonts w:ascii="Gill Sans MT" w:hAnsi="Gill Sans MT"/>
-          <w:sz w:val="24"/>
-          <w:szCs w:val="24"/>
-        </w:rPr>
-        <w:t xml:space="preserve"> complicated by </w:t>
-      </w:r>
-      <w:r>
-        <w:rPr>
-          <w:rFonts w:ascii="Gill Sans MT" w:hAnsi="Gill Sans MT"/>
-          <w:sz w:val="24"/>
-          <w:szCs w:val="24"/>
-        </w:rPr>
-        <w:t>geo</w:t>
-      </w:r>
-      <w:r>
-        <w:rPr>
-          <w:rFonts w:ascii="Gill Sans MT" w:hAnsi="Gill Sans MT"/>
-          <w:sz w:val="24"/>
-          <w:szCs w:val="24"/>
-        </w:rPr>
-        <w:t>logic</w:t>
-      </w:r>
-      <w:r>
-        <w:rPr>
-          <w:rFonts w:ascii="Gill Sans MT" w:hAnsi="Gill Sans MT"/>
-          <w:sz w:val="24"/>
-          <w:szCs w:val="24"/>
-        </w:rPr>
-        <w:t xml:space="preserve"> processes which </w:t>
-      </w:r>
-      <w:r>
-        <w:rPr>
-          <w:rFonts w:ascii="Gill Sans MT" w:hAnsi="Gill Sans MT"/>
-          <w:sz w:val="24"/>
-          <w:szCs w:val="24"/>
-        </w:rPr>
-        <w:t>result in</w:t>
-      </w:r>
-      <w:r>
-        <w:rPr>
-          <w:rFonts w:ascii="Gill Sans MT" w:hAnsi="Gill Sans MT"/>
-          <w:sz w:val="24"/>
-          <w:szCs w:val="24"/>
-        </w:rPr>
-        <w:t xml:space="preserve"> pre- or post-depositi</w:t>
-      </w:r>
-      <w:r>
-        <w:rPr>
-          <w:rFonts w:ascii="Gill Sans MT" w:hAnsi="Gill Sans MT"/>
-          <w:sz w:val="24"/>
-          <w:szCs w:val="24"/>
-        </w:rPr>
-        <w:t>onal exposure of rock surfaces</w:t>
-      </w:r>
-      <w:r>
-        <w:rPr>
-          <w:rFonts w:ascii="Gill Sans MT" w:hAnsi="Gill Sans MT"/>
-          <w:sz w:val="24"/>
-          <w:szCs w:val="24"/>
-        </w:rPr>
-        <w:t xml:space="preserve"> and which </w:t>
-      </w:r>
-      <w:r>
-        <w:rPr>
-          <w:rFonts w:ascii="Gill Sans MT" w:hAnsi="Gill Sans MT"/>
-          <w:sz w:val="24"/>
-          <w:szCs w:val="24"/>
-        </w:rPr>
-        <w:t xml:space="preserve">account for apparent TCN ages </w:t>
-      </w:r>
-      <w:r>
-        <w:rPr>
-          <w:rFonts w:ascii="Gill Sans MT" w:hAnsi="Gill Sans MT"/>
-          <w:sz w:val="24"/>
-          <w:szCs w:val="24"/>
-        </w:rPr>
-        <w:t>that</w:t>
-      </w:r>
-      <w:r>
-        <w:rPr>
-          <w:rFonts w:ascii="Gill Sans MT" w:hAnsi="Gill Sans MT"/>
-          <w:sz w:val="24"/>
-          <w:szCs w:val="24"/>
-        </w:rPr>
-        <w:t xml:space="preserve"> pre- or post-date t</w:t>
-      </w:r>
-      <w:r>
-        <w:rPr>
-          <w:rFonts w:ascii="Gill Sans MT" w:hAnsi="Gill Sans MT"/>
-          <w:sz w:val="24"/>
-          <w:szCs w:val="24"/>
-        </w:rPr>
-        <w:t>he assumed age of the landform (</w:t>
-      </w:r>
-      <w:r>
-        <w:rPr>
-          <w:rFonts w:ascii="Gill Sans MT" w:hAnsi="Gill Sans MT"/>
-          <w:sz w:val="24"/>
-          <w:szCs w:val="24"/>
-        </w:rPr>
-        <w:t>Applegate et al., 2010).</w:t>
-      </w:r>
-      <w:r>
-        <w:rPr>
-          <w:rFonts w:ascii="Gill Sans MT" w:hAnsi="Gill Sans MT"/>
-          <w:sz w:val="24"/>
-          <w:szCs w:val="24"/>
-        </w:rPr>
-        <w:t xml:space="preserve"> Of these, p</w:t>
-      </w:r>
-      <w:r>
-        <w:rPr>
-          <w:rFonts w:ascii="Gill Sans MT" w:hAnsi="Gill Sans MT"/>
-          <w:sz w:val="24"/>
-          <w:szCs w:val="24"/>
-        </w:rPr>
-        <w:t>ost</w:t>
-      </w:r>
-      <w:r>
-        <w:rPr>
-          <w:rFonts w:ascii="Gill Sans MT" w:hAnsi="Gill Sans MT"/>
-          <w:sz w:val="24"/>
-          <w:szCs w:val="24"/>
-        </w:rPr>
-        <w:t>-depositional erosion, exhumation and shielding</w:t>
-      </w:r>
-      <w:r>
-        <w:rPr>
-          <w:rFonts w:ascii="Gill Sans MT" w:hAnsi="Gill Sans MT"/>
-          <w:sz w:val="24"/>
-          <w:szCs w:val="24"/>
-        </w:rPr>
-        <w:t xml:space="preserve"> </w:t>
-      </w:r>
-      <w:r>
-        <w:rPr>
-          <w:rFonts w:ascii="Gill Sans MT" w:hAnsi="Gill Sans MT"/>
-          <w:sz w:val="24"/>
-          <w:szCs w:val="24"/>
-        </w:rPr>
-        <w:t xml:space="preserve">have been shown to profoundly influence </w:t>
-      </w:r>
-      <w:r>
-        <w:rPr>
-          <w:rFonts w:ascii="Gill Sans MT" w:hAnsi="Gill Sans MT"/>
-          <w:sz w:val="24"/>
-          <w:szCs w:val="24"/>
-        </w:rPr>
-        <w:t>TCN age distributions</w:t>
-      </w:r>
-      <w:r>
-        <w:rPr>
-          <w:rFonts w:ascii="Gill Sans MT" w:hAnsi="Gill Sans MT"/>
-          <w:sz w:val="24"/>
-          <w:szCs w:val="24"/>
-        </w:rPr>
-        <w:t xml:space="preserve"> </w:t>
-      </w:r>
-      <w:r>
-        <w:rPr>
-          <w:rFonts w:ascii="Gill Sans MT" w:hAnsi="Gill Sans MT"/>
-          <w:sz w:val="24"/>
-          <w:szCs w:val="24"/>
-        </w:rPr>
-        <w:t xml:space="preserve">(Briner et al., 2005; </w:t>
-      </w:r>
-      <w:proofErr w:type="spellStart"/>
-      <w:r>
-        <w:rPr>
-          <w:rFonts w:ascii="Gill Sans MT" w:hAnsi="Gill Sans MT"/>
-          <w:sz w:val="24"/>
-          <w:szCs w:val="24"/>
-        </w:rPr>
-        <w:t>Zech</w:t>
-      </w:r>
-      <w:proofErr w:type="spellEnd"/>
-      <w:r>
-        <w:rPr>
-          <w:rFonts w:ascii="Gill Sans MT" w:hAnsi="Gill Sans MT"/>
-          <w:sz w:val="24"/>
-          <w:szCs w:val="24"/>
-        </w:rPr>
-        <w:t xml:space="preserve"> et al., 2005; Heyman et al., 2011). </w:t>
+        <w:t xml:space="preserve">). </w:t>
       </w:r>
     </w:p>
     <w:p>
@@ -2842,7 +2908,39 @@
           <w:sz w:val="24"/>
           <w:szCs w:val="24"/>
         </w:rPr>
-        <w:t xml:space="preserve"> processes (Dortch et al., 2020). These developments have the potential to significantly improve the robustness of TCN datasets and the chronological utility of the moraine record (Applegate et al., 2012).</w:t>
+        <w:t xml:space="preserve"> processes (Dortch et al., </w:t>
+      </w:r>
+      <w:r>
+        <w:rPr>
+          <w:rFonts w:ascii="Gill Sans MT" w:hAnsi="Gill Sans MT"/>
+          <w:sz w:val="24"/>
+          <w:szCs w:val="24"/>
+        </w:rPr>
+        <w:t>2013</w:t>
+      </w:r>
+      <w:r>
+        <w:rPr>
+          <w:rFonts w:ascii="Gill Sans MT" w:hAnsi="Gill Sans MT"/>
+          <w:sz w:val="24"/>
+          <w:szCs w:val="24"/>
+        </w:rPr>
+        <w:t>; 202</w:t>
+      </w:r>
+      <w:r>
+        <w:rPr>
+          <w:rFonts w:ascii="Gill Sans MT" w:hAnsi="Gill Sans MT"/>
+          <w:sz w:val="24"/>
+          <w:szCs w:val="24"/>
+        </w:rPr>
+        <w:t>1</w:t>
+      </w:r>
+      <w:r>
+        <w:rPr>
+          <w:rFonts w:ascii="Gill Sans MT" w:hAnsi="Gill Sans MT"/>
+          <w:sz w:val="24"/>
+          <w:szCs w:val="24"/>
+        </w:rPr>
+        <w:t>). These developments have the potential to significantly improve the robustness of TCN datasets and the chronological utility of the moraine record (Applegate et al., 2012).</w:t>
       </w:r>
       <w:r>
         <w:rPr>
@@ -3206,7 +3304,21 @@
           <w:rFonts w:ascii="Gill Sans MT" w:hAnsi="Gill Sans MT"/>
           <w:sz w:val="24"/>
         </w:rPr>
-        <w:t xml:space="preserve">an initial stabilisation phase (~1 ka; Briner et al., 2005; Dortch et al., 2010), modified by the </w:t>
+        <w:t>an initial stabilisation phase (~1 ka; Briner et al., 2005</w:t>
+      </w:r>
+      <w:r>
+        <w:rPr>
+          <w:rFonts w:ascii="Gill Sans MT" w:hAnsi="Gill Sans MT"/>
+          <w:sz w:val="24"/>
+        </w:rPr>
+        <w:t>; Dortch et al., 2010</w:t>
+      </w:r>
+      <w:r>
+        <w:rPr>
+          <w:rFonts w:ascii="Gill Sans MT" w:hAnsi="Gill Sans MT"/>
+          <w:sz w:val="24"/>
+        </w:rPr>
+        <w:t xml:space="preserve">), modified by the </w:t>
       </w:r>
       <w:r>
         <w:rPr>
@@ -6175,7 +6287,21 @@
           <w:rFonts w:ascii="Gill Sans MT" w:hAnsi="Gill Sans MT"/>
           <w:sz w:val="24"/>
         </w:rPr>
-        <w:t xml:space="preserve"> were free of surface discontinuities (Williams and Robinson, 1983) and lichen (Matthews and Owen, 2008). 30 </w:t>
+        <w:t xml:space="preserve"> were free of surface discontinuities (Williams and Robinson, 1983) and lichen (Matthews and Owen, 2008). </w:t>
+      </w:r>
+      <w:r>
+        <w:rPr>
+          <w:rFonts w:ascii="Gill Sans MT" w:hAnsi="Gill Sans MT"/>
+          <w:sz w:val="24"/>
+        </w:rPr>
+        <w:t>Thirty</w:t>
+      </w:r>
+      <w:r>
+        <w:rPr>
+          <w:rFonts w:ascii="Gill Sans MT" w:hAnsi="Gill Sans MT"/>
+          <w:sz w:val="24"/>
+        </w:rPr>
+        <w:t xml:space="preserve"> </w:t>
       </w:r>
       <w:r>
         <w:rPr>
@@ -6772,22 +6898,7 @@
           <w:rFonts w:ascii="Gill Sans MT" w:hAnsi="Gill Sans MT"/>
           <w:sz w:val="24"/>
         </w:rPr>
-        <w:t>As granitic lithologies have proved effective for calibrated-relative age dating (</w:t>
-      </w:r>
-      <w:r>
-        <w:rPr>
-          <w:rFonts w:ascii="Gill Sans MT" w:hAnsi="Gill Sans MT"/>
-          <w:i/>
-          <w:sz w:val="24"/>
-        </w:rPr>
-        <w:t>see</w:t>
-      </w:r>
-      <w:r>
-        <w:rPr>
-          <w:rFonts w:ascii="Gill Sans MT" w:hAnsi="Gill Sans MT"/>
-          <w:sz w:val="24"/>
-        </w:rPr>
-        <w:t xml:space="preserve"> Wilson et al., 2019), SH </w:t>
+        <w:t xml:space="preserve">As granitic lithologies have proved effective for calibrated-relative age dating, SH </w:t>
       </w:r>
       <w:r>
         <w:rPr>
@@ -7905,7 +8016,28 @@
           <w:rFonts w:ascii="Gill Sans MT" w:hAnsi="Gill Sans MT"/>
           <w:sz w:val="24"/>
         </w:rPr>
-        <w:t xml:space="preserve">Ivy-Ochs et al., 2007; Dortch et al., 2020). </w:t>
+        <w:t xml:space="preserve">Ivy-Ochs et al., 2007; Dortch et al., </w:t>
+      </w:r>
+      <w:r>
+        <w:rPr>
+          <w:rFonts w:ascii="Gill Sans MT" w:hAnsi="Gill Sans MT"/>
+          <w:sz w:val="24"/>
+        </w:rPr>
+        <w:t>202</w:t>
+      </w:r>
+      <w:r>
+        <w:rPr>
+          <w:rFonts w:ascii="Gill Sans MT" w:hAnsi="Gill Sans MT"/>
+          <w:sz w:val="24"/>
+        </w:rPr>
+        <w:t>1</w:t>
+      </w:r>
+      <w:r>
+        <w:rPr>
+          <w:rFonts w:ascii="Gill Sans MT" w:hAnsi="Gill Sans MT"/>
+          <w:sz w:val="24"/>
+        </w:rPr>
+        <w:t xml:space="preserve">). </w:t>
       </w:r>
       <w:r>
         <w:rPr>
@@ -8379,14 +8511,35 @@
           <w:rFonts w:ascii="Gill Sans MT" w:hAnsi="Gill Sans MT"/>
           <w:sz w:val="24"/>
         </w:rPr>
-        <w:t xml:space="preserve"> boulders ≥ 30; Tomkins et al., 2018b; 2018c) and when appropriate statistical approaches for outlier identification and error propagation are employed (Applegate et al., 2012; Dortch et al., 2013</w:t>
-      </w:r>
-      <w:r>
-        <w:rPr>
-          <w:rFonts w:ascii="Gill Sans MT" w:hAnsi="Gill Sans MT"/>
-          <w:sz w:val="24"/>
-        </w:rPr>
-        <w:t>; 2020</w:t>
+        <w:t xml:space="preserve"> boulders ≥ 30; Tomkins et al., 2018b</w:t>
+      </w:r>
+      <w:r>
+        <w:rPr>
+          <w:rFonts w:ascii="Gill Sans MT" w:hAnsi="Gill Sans MT"/>
+          <w:sz w:val="24"/>
+        </w:rPr>
+        <w:t xml:space="preserve">) </w:t>
+      </w:r>
+      <w:r>
+        <w:rPr>
+          <w:rFonts w:ascii="Gill Sans MT" w:hAnsi="Gill Sans MT"/>
+          <w:sz w:val="24"/>
+        </w:rPr>
+        <w:t>and when appropriate statistical approaches for outlier identification and error propagation are employed (Applegate et al., 2012; Dortch et al., 2013</w:t>
+      </w:r>
+      <w:r>
+        <w:rPr>
+          <w:rFonts w:ascii="Gill Sans MT" w:hAnsi="Gill Sans MT"/>
+          <w:sz w:val="24"/>
+        </w:rPr>
+        <w:t>; 202</w:t>
+      </w:r>
+      <w:r>
+        <w:rPr>
+          <w:rFonts w:ascii="Gill Sans MT" w:hAnsi="Gill Sans MT"/>
+          <w:sz w:val="24"/>
+        </w:rPr>
+        <w:t>1</w:t>
       </w:r>
       <w:r>
         <w:rPr>
@@ -8511,7 +8664,21 @@
           <w:rFonts w:ascii="Gill Sans MT" w:hAnsi="Gill Sans MT"/>
           <w:sz w:val="24"/>
         </w:rPr>
-        <w:t xml:space="preserve">; Dortch et al. 2020). </w:t>
+        <w:t>; Dortch et al. 202</w:t>
+      </w:r>
+      <w:r>
+        <w:rPr>
+          <w:rFonts w:ascii="Gill Sans MT" w:hAnsi="Gill Sans MT"/>
+          <w:sz w:val="24"/>
+        </w:rPr>
+        <w:t>1</w:t>
+      </w:r>
+      <w:r>
+        <w:rPr>
+          <w:rFonts w:ascii="Gill Sans MT" w:hAnsi="Gill Sans MT"/>
+          <w:sz w:val="24"/>
+        </w:rPr>
+        <w:t xml:space="preserve">). </w:t>
       </w:r>
       <w:r>
         <w:rPr>
@@ -8525,6 +8692,13 @@
           <w:rFonts w:ascii="Gill Sans MT" w:hAnsi="Gill Sans MT"/>
           <w:sz w:val="24"/>
         </w:rPr>
+        <w:t xml:space="preserve">builds on the earlier work of Dortch et al. (2013) and </w:t>
+      </w:r>
+      <w:r>
+        <w:rPr>
+          <w:rFonts w:ascii="Gill Sans MT" w:hAnsi="Gill Sans MT"/>
+          <w:sz w:val="24"/>
+        </w:rPr>
         <w:t xml:space="preserve">utilises </w:t>
       </w:r>
       <w:r>
@@ -8581,22 +8755,7 @@
           <w:rFonts w:ascii="Gill Sans MT" w:hAnsi="Gill Sans MT"/>
           <w:sz w:val="24"/>
         </w:rPr>
-        <w:t xml:space="preserve"> (</w:t>
-      </w:r>
-      <w:r>
-        <w:rPr>
-          <w:rFonts w:ascii="Gill Sans MT" w:hAnsi="Gill Sans MT"/>
-          <w:i/>
-          <w:sz w:val="24"/>
-        </w:rPr>
-        <w:t>see</w:t>
-      </w:r>
-      <w:r>
-        <w:rPr>
-          <w:rFonts w:ascii="Gill Sans MT" w:hAnsi="Gill Sans MT"/>
-          <w:sz w:val="24"/>
-        </w:rPr>
-        <w:t xml:space="preserve"> Dortch et al. 2020 for full details). </w:t>
+        <w:t xml:space="preserve">. </w:t>
       </w:r>
       <w:r>
         <w:rPr>
@@ -8653,6 +8812,13 @@
           <w:sz w:val="24"/>
         </w:rPr>
         <w:t>the distribution of</w:t>
+      </w:r>
+      <w:r>
+        <w:rPr>
+          <w:rFonts w:ascii="Gill Sans MT" w:hAnsi="Gill Sans MT"/>
+          <w:sz w:val="24"/>
+        </w:rPr>
+        <w:t xml:space="preserve"> </w:t>
       </w:r>
       <w:r>
         <w:rPr>
@@ -9807,7 +9973,21 @@
           <w:rFonts w:ascii="Gill Sans MT" w:hAnsi="Gill Sans MT" w:cs="Arial"/>
           <w:sz w:val="24"/>
         </w:rPr>
-        <w:t xml:space="preserve"> and the size and clustering of the input dataset (Dortch et al., 2020).</w:t>
+        <w:t xml:space="preserve"> and the size and clustering of the input dataset (Dortch et al., 202</w:t>
+      </w:r>
+      <w:r>
+        <w:rPr>
+          <w:rFonts w:ascii="Gill Sans MT" w:hAnsi="Gill Sans MT" w:cs="Arial"/>
+          <w:sz w:val="24"/>
+        </w:rPr>
+        <w:t>1</w:t>
+      </w:r>
+      <w:r>
+        <w:rPr>
+          <w:rFonts w:ascii="Gill Sans MT" w:hAnsi="Gill Sans MT" w:cs="Arial"/>
+          <w:sz w:val="24"/>
+        </w:rPr>
+        <w:t>).</w:t>
       </w:r>
     </w:p>
     <w:p>
@@ -10774,7 +10954,21 @@
           <w:rFonts w:ascii="Gill Sans MT" w:hAnsi="Gill Sans MT"/>
           <w:sz w:val="24"/>
         </w:rPr>
-        <w:t>(Dortch et al. 2020)</w:t>
+        <w:t>(Dortch et al. 202</w:t>
+      </w:r>
+      <w:r>
+        <w:rPr>
+          <w:rFonts w:ascii="Gill Sans MT" w:hAnsi="Gill Sans MT"/>
+          <w:sz w:val="24"/>
+        </w:rPr>
+        <w:t>1</w:t>
+      </w:r>
+      <w:r>
+        <w:rPr>
+          <w:rFonts w:ascii="Gill Sans MT" w:hAnsi="Gill Sans MT"/>
+          <w:sz w:val="24"/>
+        </w:rPr>
+        <w:t>)</w:t>
       </w:r>
       <w:r>
         <w:rPr>
@@ -13165,7 +13359,21 @@
           <w:rFonts w:ascii="Gill Sans MT" w:hAnsi="Gill Sans MT"/>
           <w:sz w:val="24"/>
         </w:rPr>
-        <w:t xml:space="preserve">following Dortch et al. (2020) </w:t>
+        <w:t>following Dortch et al. (202</w:t>
+      </w:r>
+      <w:r>
+        <w:rPr>
+          <w:rFonts w:ascii="Gill Sans MT" w:hAnsi="Gill Sans MT"/>
+          <w:sz w:val="24"/>
+        </w:rPr>
+        <w:t>1</w:t>
+      </w:r>
+      <w:r>
+        <w:rPr>
+          <w:rFonts w:ascii="Gill Sans MT" w:hAnsi="Gill Sans MT"/>
+          <w:sz w:val="24"/>
+        </w:rPr>
+        <w:t xml:space="preserve">) </w:t>
       </w:r>
       <w:r>
         <w:rPr>
@@ -13686,7 +13894,7 @@
           <w:szCs w:val="20"/>
           <w:lang w:eastAsia="en-GB"/>
         </w:rPr>
-        <w:t xml:space="preserve">, which overlaps </w:t>
+        <w:t xml:space="preserve">, which </w:t>
       </w:r>
       <w:r>
         <w:rPr>
@@ -13696,7 +13904,7 @@
           <w:szCs w:val="20"/>
           <w:lang w:eastAsia="en-GB"/>
         </w:rPr>
-        <w:t>within measurement uncertainties</w:t>
+        <w:t>is statistically indistinguishable</w:t>
       </w:r>
       <w:r>
         <w:rPr>
@@ -17242,14 +17450,14 @@
           <w:rFonts w:ascii="Gill Sans MT" w:hAnsi="Gill Sans MT"/>
           <w:sz w:val="24"/>
         </w:rPr>
-        <w:t>fforts to minimise geo</w:t>
-      </w:r>
-      <w:r>
-        <w:rPr>
-          <w:rFonts w:ascii="Gill Sans MT" w:hAnsi="Gill Sans MT"/>
-          <w:sz w:val="24"/>
-        </w:rPr>
-        <w:t>logic</w:t>
+        <w:t xml:space="preserve">fforts to minimise </w:t>
+      </w:r>
+      <w:r>
+        <w:rPr>
+          <w:rFonts w:ascii="Gill Sans MT" w:hAnsi="Gill Sans MT"/>
+          <w:sz w:val="24"/>
+        </w:rPr>
+        <w:t>sampling</w:t>
       </w:r>
       <w:r>
         <w:rPr>
@@ -17263,7 +17471,14 @@
           <w:rFonts w:ascii="Gill Sans MT" w:hAnsi="Gill Sans MT"/>
           <w:sz w:val="24"/>
         </w:rPr>
-        <w:t xml:space="preserve">s in determining glacial history and the climatic drivers of glacial cycles. </w:t>
+        <w:t xml:space="preserve"> chronologies</w:t>
+      </w:r>
+      <w:r>
+        <w:rPr>
+          <w:rFonts w:ascii="Gill Sans MT" w:hAnsi="Gill Sans MT"/>
+          <w:sz w:val="24"/>
+        </w:rPr>
+        <w:t xml:space="preserve"> in determining glacial history and the climatic drivers of glacial cycles. </w:t>
       </w:r>
       <w:r>
         <w:rPr>
@@ -18660,7 +18875,14 @@
           <w:rFonts w:ascii="Gill Sans MT" w:hAnsi="Gill Sans MT"/>
           <w:sz w:val="24"/>
         </w:rPr>
-        <w:t>, as i</w:t>
+        <w:t>,</w:t>
+      </w:r>
+      <w:r>
+        <w:rPr>
+          <w:rFonts w:ascii="Gill Sans MT" w:hAnsi="Gill Sans MT"/>
+          <w:sz w:val="24"/>
+        </w:rPr>
+        <w:t xml:space="preserve"> as i</w:t>
       </w:r>
       <w:r>
         <w:rPr>
@@ -18709,7 +18931,14 @@
           <w:rFonts w:ascii="Gill Sans MT" w:hAnsi="Gill Sans MT"/>
           <w:sz w:val="24"/>
         </w:rPr>
-        <w:t xml:space="preserve"> of individual landforms, restricting sampling to moraine crests is a viable strategy to minimise the likelihood of boulder instability. </w:t>
+        <w:t xml:space="preserve"> of individual landforms, restricting sampling to moraine crests is a viable strategy to minimise the likelihood of boulder instability</w:t>
+      </w:r>
+      <w:r>
+        <w:rPr>
+          <w:rFonts w:ascii="Gill Sans MT" w:hAnsi="Gill Sans MT"/>
+          <w:sz w:val="24"/>
+        </w:rPr>
+        <w:t xml:space="preserve">, assuming there are sufficient numbers of boulders to select from. </w:t>
       </w:r>
       <w:r>
         <w:rPr>
@@ -18837,7 +19066,21 @@
           <w:rFonts w:ascii="Gill Sans MT" w:hAnsi="Gill Sans MT"/>
           <w:sz w:val="24"/>
         </w:rPr>
-        <w:t xml:space="preserve"> (Briner et al., 2005; Dortch et al., 2010)</w:t>
+        <w:t xml:space="preserve"> (Briner et al., 2005</w:t>
+      </w:r>
+      <w:r>
+        <w:rPr>
+          <w:rFonts w:ascii="Gill Sans MT" w:hAnsi="Gill Sans MT"/>
+          <w:sz w:val="24"/>
+        </w:rPr>
+        <w:t>; Dortch et al., 2010</w:t>
+      </w:r>
+      <w:r>
+        <w:rPr>
+          <w:rFonts w:ascii="Gill Sans MT" w:hAnsi="Gill Sans MT"/>
+          <w:sz w:val="24"/>
+        </w:rPr>
+        <w:t>)</w:t>
       </w:r>
       <w:r>
         <w:rPr>
@@ -18980,6 +19223,7 @@
           <w:rFonts w:ascii="Gill Sans MT" w:hAnsi="Gill Sans MT"/>
           <w:sz w:val="24"/>
         </w:rPr>
+        <w:lastRenderedPageBreak/>
         <w:t xml:space="preserve">robust </w:t>
       </w:r>
       <w:r>
@@ -19001,15 +19245,7 @@
           <w:rFonts w:ascii="Gill Sans MT" w:hAnsi="Gill Sans MT"/>
           <w:sz w:val="24"/>
         </w:rPr>
-        <w:t xml:space="preserve">lead to unclear results given the </w:t>
-      </w:r>
-      <w:r>
-        <w:rPr>
-          <w:rFonts w:ascii="Gill Sans MT" w:hAnsi="Gill Sans MT"/>
-          <w:sz w:val="24"/>
-        </w:rPr>
-        <w:lastRenderedPageBreak/>
-        <w:t>ubiquity of post-depositional modification of moraines (</w:t>
+        <w:t>lead to unclear results given the ubiquity of post-depositional modification of moraines (</w:t>
       </w:r>
       <w:proofErr w:type="spellStart"/>
       <w:r>
@@ -19270,21 +19506,21 @@
           <w:rFonts w:ascii="Gill Sans MT" w:hAnsi="Gill Sans MT"/>
           <w:sz w:val="24"/>
         </w:rPr>
-        <w:t>refining selection criteria to include the entire population of moraine boulders would have no clear negative effect</w:t>
-      </w:r>
-      <w:r>
-        <w:rPr>
-          <w:rFonts w:ascii="Gill Sans MT" w:hAnsi="Gill Sans MT"/>
-          <w:sz w:val="24"/>
-        </w:rPr>
-        <w:t>,</w:t>
-      </w:r>
-      <w:r>
-        <w:rPr>
-          <w:rFonts w:ascii="Gill Sans MT" w:hAnsi="Gill Sans MT"/>
-          <w:sz w:val="24"/>
-        </w:rPr>
-        <w:t xml:space="preserve"> and could prove beneficial for moraines where ideal boulders are rare or are distributed away from moraine crests. </w:t>
+        <w:t>re</w:t>
+      </w:r>
+      <w:r>
+        <w:rPr>
+          <w:rFonts w:ascii="Gill Sans MT" w:hAnsi="Gill Sans MT"/>
+          <w:sz w:val="24"/>
+        </w:rPr>
+        <w:t>defining</w:t>
+      </w:r>
+      <w:r>
+        <w:rPr>
+          <w:rFonts w:ascii="Gill Sans MT" w:hAnsi="Gill Sans MT"/>
+          <w:sz w:val="24"/>
+        </w:rPr>
+        <w:t xml:space="preserve"> selection criteria to include the entire population of moraine boulders would have no clear negative effect and could prove beneficial for moraines where ideal boulders are rare or are distributed away from moraine crests. </w:t>
       </w:r>
     </w:p>
     <w:p>
@@ -20187,7 +20423,35 @@
           <w:rFonts w:ascii="Gill Sans MT" w:hAnsi="Gill Sans MT" w:cs="Cambria Math"/>
           <w:sz w:val="24"/>
         </w:rPr>
-        <w:t xml:space="preserve">evidence for a link between SH </w:t>
+        <w:t>evidence for a</w:t>
+      </w:r>
+      <w:r>
+        <w:rPr>
+          <w:rFonts w:ascii="Gill Sans MT" w:hAnsi="Gill Sans MT" w:cs="Cambria Math"/>
+          <w:sz w:val="24"/>
+        </w:rPr>
+        <w:t>n</w:t>
+      </w:r>
+      <w:r>
+        <w:rPr>
+          <w:rFonts w:ascii="Gill Sans MT" w:hAnsi="Gill Sans MT" w:cs="Cambria Math"/>
+          <w:sz w:val="24"/>
+        </w:rPr>
+        <w:t xml:space="preserve"> </w:t>
+      </w:r>
+      <w:r>
+        <w:rPr>
+          <w:rFonts w:ascii="Gill Sans MT" w:hAnsi="Gill Sans MT" w:cs="Cambria Math"/>
+          <w:sz w:val="24"/>
+        </w:rPr>
+        <w:t>inverse correlation</w:t>
+      </w:r>
+      <w:r>
+        <w:rPr>
+          <w:rFonts w:ascii="Gill Sans MT" w:hAnsi="Gill Sans MT" w:cs="Cambria Math"/>
+          <w:sz w:val="24"/>
+        </w:rPr>
+        <w:t xml:space="preserve"> between SH </w:t>
       </w:r>
       <w:r>
         <w:rPr>
@@ -20210,104 +20474,83 @@
           <w:rFonts w:ascii="Gill Sans MT" w:hAnsi="Gill Sans MT" w:cs="Cambria Math"/>
           <w:sz w:val="24"/>
         </w:rPr>
-        <w:t xml:space="preserve"> and exposure ages for granitic surfaces (Tomkins et al., 2018a; 2018b</w:t>
+        <w:t xml:space="preserve"> and exposure ages for granitic surfaces (Tomkins et al., 2018a; 2018b), </w:t>
+      </w:r>
+      <w:r>
+        <w:rPr>
+          <w:rFonts w:ascii="Gill Sans MT" w:hAnsi="Gill Sans MT"/>
+          <w:sz w:val="24"/>
+        </w:rPr>
+        <w:t xml:space="preserve">indicates that </w:t>
       </w:r>
       <w:r>
         <w:rPr>
           <w:rFonts w:ascii="Gill Sans MT" w:hAnsi="Gill Sans MT" w:cs="Cambria Math"/>
           <w:sz w:val="24"/>
         </w:rPr>
-        <w:t xml:space="preserve">; </w:t>
-      </w:r>
-      <w:r>
-        <w:rPr>
-          <w:rFonts w:ascii="Gill Sans MT" w:hAnsi="Gill Sans MT"/>
-          <w:sz w:val="24"/>
-        </w:rPr>
-        <w:t>Wilson et al., 2019</w:t>
+        <w:t>preliminary SH sampling</w:t>
       </w:r>
       <w:r>
         <w:rPr>
           <w:rFonts w:ascii="Gill Sans MT" w:hAnsi="Gill Sans MT" w:cs="Cambria Math"/>
           <w:sz w:val="24"/>
         </w:rPr>
-        <w:t xml:space="preserve">), </w:t>
-      </w:r>
-      <w:r>
-        <w:rPr>
-          <w:rFonts w:ascii="Gill Sans MT" w:hAnsi="Gill Sans MT"/>
-          <w:sz w:val="24"/>
-        </w:rPr>
-        <w:t xml:space="preserve">indicates that </w:t>
+        <w:t xml:space="preserve"> </w:t>
       </w:r>
       <w:r>
         <w:rPr>
           <w:rFonts w:ascii="Gill Sans MT" w:hAnsi="Gill Sans MT" w:cs="Cambria Math"/>
           <w:sz w:val="24"/>
         </w:rPr>
-        <w:t>preliminary SH sampling</w:t>
+        <w:t xml:space="preserve">could be a useful method to </w:t>
+      </w:r>
+      <w:r>
+        <w:rPr>
+          <w:rFonts w:ascii="Gill Sans MT" w:hAnsi="Gill Sans MT"/>
+          <w:sz w:val="24"/>
+        </w:rPr>
+        <w:t xml:space="preserve">assess landform stability, to </w:t>
       </w:r>
       <w:r>
         <w:rPr>
           <w:rFonts w:ascii="Gill Sans MT" w:hAnsi="Gill Sans MT" w:cs="Cambria Math"/>
           <w:sz w:val="24"/>
         </w:rPr>
-        <w:t xml:space="preserve"> </w:t>
+        <w:t>identify</w:t>
       </w:r>
       <w:r>
         <w:rPr>
           <w:rFonts w:ascii="Gill Sans MT" w:hAnsi="Gill Sans MT" w:cs="Cambria Math"/>
           <w:sz w:val="24"/>
         </w:rPr>
-        <w:t xml:space="preserve">could be a useful method to </w:t>
-      </w:r>
-      <w:r>
-        <w:rPr>
-          <w:rFonts w:ascii="Gill Sans MT" w:hAnsi="Gill Sans MT"/>
-          <w:sz w:val="24"/>
-        </w:rPr>
-        <w:t xml:space="preserve">assess landform stability, to </w:t>
+        <w:t xml:space="preserve"> boulders </w:t>
       </w:r>
       <w:r>
         <w:rPr>
           <w:rFonts w:ascii="Gill Sans MT" w:hAnsi="Gill Sans MT" w:cs="Cambria Math"/>
           <w:sz w:val="24"/>
         </w:rPr>
-        <w:t>identify</w:t>
+        <w:t>affected</w:t>
       </w:r>
       <w:r>
         <w:rPr>
           <w:rFonts w:ascii="Gill Sans MT" w:hAnsi="Gill Sans MT" w:cs="Cambria Math"/>
           <w:sz w:val="24"/>
         </w:rPr>
-        <w:t xml:space="preserve"> boulders </w:t>
+        <w:t xml:space="preserve"> by post-depositional processes</w:t>
       </w:r>
       <w:r>
         <w:rPr>
           <w:rFonts w:ascii="Gill Sans MT" w:hAnsi="Gill Sans MT" w:cs="Cambria Math"/>
           <w:sz w:val="24"/>
         </w:rPr>
-        <w:t>affected</w:t>
+        <w:t>,</w:t>
       </w:r>
       <w:r>
         <w:rPr>
           <w:rFonts w:ascii="Gill Sans MT" w:hAnsi="Gill Sans MT" w:cs="Cambria Math"/>
           <w:sz w:val="24"/>
         </w:rPr>
-        <w:t xml:space="preserve"> by post-depositional processes</w:t>
-      </w:r>
-      <w:r>
-        <w:rPr>
-          <w:rFonts w:ascii="Gill Sans MT" w:hAnsi="Gill Sans MT" w:cs="Cambria Math"/>
-          <w:sz w:val="24"/>
-        </w:rPr>
-        <w:t>,</w:t>
-      </w:r>
-      <w:r>
-        <w:rPr>
-          <w:rFonts w:ascii="Gill Sans MT" w:hAnsi="Gill Sans MT" w:cs="Cambria Math"/>
-          <w:sz w:val="24"/>
-        </w:rPr>
         <w:t xml:space="preserve"> and to </w:t>
       </w:r>
       <w:r>
@@ -20315,7 +20558,37 @@
           <w:rFonts w:ascii="Gill Sans MT" w:hAnsi="Gill Sans MT"/>
           <w:sz w:val="24"/>
         </w:rPr>
-        <w:t>prioritise individual boulders for analysis (</w:t>
+        <w:t>prioritise individual boulders for analysis</w:t>
+      </w:r>
+      <w:r>
+        <w:rPr>
+          <w:rFonts w:ascii="Gill Sans MT" w:hAnsi="Gill Sans MT"/>
+          <w:sz w:val="24"/>
+        </w:rPr>
+        <w:t xml:space="preserve"> based on </w:t>
+      </w:r>
+      <w:r>
+        <w:rPr>
+          <w:rFonts w:ascii="Gill Sans MT" w:hAnsi="Gill Sans MT"/>
+          <w:i/>
+          <w:iCs/>
+          <w:sz w:val="24"/>
+        </w:rPr>
+        <w:t>R</w:t>
+      </w:r>
+      <w:r>
+        <w:rPr>
+          <w:rFonts w:ascii="Gill Sans MT" w:hAnsi="Gill Sans MT"/>
+          <w:sz w:val="24"/>
+        </w:rPr>
+        <w:t>-value clustering</w:t>
+      </w:r>
+      <w:r>
+        <w:rPr>
+          <w:rFonts w:ascii="Gill Sans MT" w:hAnsi="Gill Sans MT"/>
+          <w:sz w:val="24"/>
+        </w:rPr>
+        <w:t xml:space="preserve"> (</w:t>
       </w:r>
       <w:proofErr w:type="spellStart"/>
       <w:r>
@@ -20367,7 +20640,7 @@
           <w:rFonts w:ascii="Gill Sans MT" w:hAnsi="Gill Sans MT" w:cs="Cambria Math"/>
           <w:sz w:val="24"/>
         </w:rPr>
-        <w:t xml:space="preserve">samples required scales with the complexity of the underlying distribution (Fig. 7B), from those which are approximately normal to those which feature overlapping component Gaussian </w:t>
+        <w:t xml:space="preserve">samples required scales with the complexity of the underlying distribution (Fig. 7B), from those </w:t>
       </w:r>
       <w:r>
         <w:rPr>
@@ -20375,7 +20648,7 @@
           <w:sz w:val="24"/>
         </w:rPr>
         <w:lastRenderedPageBreak/>
-        <w:t>distributions</w:t>
+        <w:t>which are approximately normal to those which feature overlapping component Gaussian distributions</w:t>
       </w:r>
       <w:r>
         <w:rPr>
@@ -20410,13 +20683,34 @@
           <w:rFonts w:ascii="Gill Sans MT" w:hAnsi="Gill Sans MT" w:cs="Cambria Math"/>
           <w:sz w:val="24"/>
         </w:rPr>
-        <w:t xml:space="preserve">a minimum of 20 </w:t>
+        <w:t xml:space="preserve">a minimum of </w:t>
       </w:r>
       <w:r>
         <w:rPr>
           <w:rFonts w:ascii="Gill Sans MT" w:hAnsi="Gill Sans MT" w:cs="Cambria Math"/>
           <w:sz w:val="24"/>
         </w:rPr>
+        <w:t>~</w:t>
+      </w:r>
+      <w:r>
+        <w:rPr>
+          <w:rFonts w:ascii="Gill Sans MT" w:hAnsi="Gill Sans MT" w:cs="Cambria Math"/>
+          <w:sz w:val="24"/>
+        </w:rPr>
+        <w:t>3</w:t>
+      </w:r>
+      <w:r>
+        <w:rPr>
+          <w:rFonts w:ascii="Gill Sans MT" w:hAnsi="Gill Sans MT" w:cs="Cambria Math"/>
+          <w:sz w:val="24"/>
+        </w:rPr>
+        <w:t xml:space="preserve">0 </w:t>
+      </w:r>
+      <w:r>
+        <w:rPr>
+          <w:rFonts w:ascii="Gill Sans MT" w:hAnsi="Gill Sans MT" w:cs="Cambria Math"/>
+          <w:sz w:val="24"/>
+        </w:rPr>
         <w:t>boulders</w:t>
       </w:r>
       <w:r>
@@ -20424,7 +20718,21 @@
           <w:rFonts w:ascii="Gill Sans MT" w:hAnsi="Gill Sans MT" w:cs="Cambria Math"/>
           <w:sz w:val="24"/>
         </w:rPr>
-        <w:t xml:space="preserve"> would be a reasonable approach to estimate a depositional age within 2</w:t>
+        <w:t xml:space="preserve"> would </w:t>
+      </w:r>
+      <w:r>
+        <w:rPr>
+          <w:rFonts w:ascii="Gill Sans MT" w:hAnsi="Gill Sans MT" w:cs="Cambria Math"/>
+          <w:sz w:val="24"/>
+        </w:rPr>
+        <w:t>be a reasonable approach to estimate a</w:t>
+      </w:r>
+      <w:r>
+        <w:rPr>
+          <w:rFonts w:ascii="Gill Sans MT" w:hAnsi="Gill Sans MT" w:cs="Cambria Math"/>
+          <w:sz w:val="24"/>
+        </w:rPr>
+        <w:t xml:space="preserve"> depositional age within 2</w:t>
       </w:r>
       <w:r>
         <w:rPr>
@@ -20438,21 +20746,7 @@
           <w:rFonts w:ascii="Gill Sans MT" w:hAnsi="Gill Sans MT" w:cs="Cambria Math"/>
           <w:sz w:val="24"/>
         </w:rPr>
-        <w:t xml:space="preserve"> (e.g. Tomkins et al., 2018a) but more would be required to improve precision to 1</w:t>
-      </w:r>
-      <w:r>
-        <w:rPr>
-          <w:rFonts w:ascii="Calibri" w:hAnsi="Calibri" w:cs="Calibri"/>
-          <w:sz w:val="24"/>
-        </w:rPr>
-        <w:t>σ</w:t>
-      </w:r>
-      <w:r>
-        <w:rPr>
-          <w:rFonts w:ascii="Gill Sans MT" w:hAnsi="Gill Sans MT" w:cs="Cambria Math"/>
-          <w:sz w:val="24"/>
-        </w:rPr>
-        <w:t xml:space="preserve"> for complex datasets or if Schmidt hammer </w:t>
+        <w:t xml:space="preserve"> (</w:t>
       </w:r>
       <w:r>
         <w:rPr>
@@ -20461,6 +20755,94 @@
           <w:iCs/>
           <w:sz w:val="24"/>
         </w:rPr>
+        <w:t>n</w:t>
+      </w:r>
+      <w:r>
+        <w:rPr>
+          <w:rFonts w:ascii="Gill Sans MT" w:hAnsi="Gill Sans MT" w:cs="Cambria Math"/>
+          <w:sz w:val="24"/>
+        </w:rPr>
+        <w:t xml:space="preserve"> ≥ 2</w:t>
+      </w:r>
+      <w:r>
+        <w:rPr>
+          <w:rFonts w:ascii="Gill Sans MT" w:hAnsi="Gill Sans MT" w:cs="Cambria Math"/>
+          <w:sz w:val="24"/>
+        </w:rPr>
+        <w:t>3</w:t>
+      </w:r>
+      <w:r>
+        <w:rPr>
+          <w:rFonts w:ascii="Gill Sans MT" w:hAnsi="Gill Sans MT" w:cs="Cambria Math"/>
+          <w:sz w:val="24"/>
+        </w:rPr>
+        <w:t>)</w:t>
+      </w:r>
+      <w:r>
+        <w:rPr>
+          <w:rFonts w:ascii="Gill Sans MT" w:hAnsi="Gill Sans MT" w:cs="Cambria Math"/>
+          <w:sz w:val="24"/>
+        </w:rPr>
+        <w:t xml:space="preserve"> </w:t>
+      </w:r>
+      <w:r>
+        <w:rPr>
+          <w:rFonts w:ascii="Gill Sans MT" w:hAnsi="Gill Sans MT" w:cs="Cambria Math"/>
+          <w:sz w:val="24"/>
+        </w:rPr>
+        <w:t xml:space="preserve">but more would be required </w:t>
+      </w:r>
+      <w:r>
+        <w:rPr>
+          <w:rFonts w:ascii="Gill Sans MT" w:hAnsi="Gill Sans MT" w:cs="Cambria Math"/>
+          <w:sz w:val="24"/>
+        </w:rPr>
+        <w:t>(</w:t>
+      </w:r>
+      <w:r>
+        <w:rPr>
+          <w:rFonts w:ascii="Gill Sans MT" w:hAnsi="Gill Sans MT" w:cs="Cambria Math"/>
+          <w:i/>
+          <w:iCs/>
+          <w:sz w:val="24"/>
+        </w:rPr>
+        <w:t>n</w:t>
+      </w:r>
+      <w:r>
+        <w:rPr>
+          <w:rFonts w:ascii="Gill Sans MT" w:hAnsi="Gill Sans MT" w:cs="Cambria Math"/>
+          <w:sz w:val="24"/>
+        </w:rPr>
+        <w:t xml:space="preserve"> ≥ 40) </w:t>
+      </w:r>
+      <w:r>
+        <w:rPr>
+          <w:rFonts w:ascii="Gill Sans MT" w:hAnsi="Gill Sans MT" w:cs="Cambria Math"/>
+          <w:sz w:val="24"/>
+        </w:rPr>
+        <w:t>to improve precision to 1</w:t>
+      </w:r>
+      <w:r>
+        <w:rPr>
+          <w:rFonts w:ascii="Calibri" w:hAnsi="Calibri" w:cs="Calibri"/>
+          <w:sz w:val="24"/>
+        </w:rPr>
+        <w:t>σ</w:t>
+      </w:r>
+      <w:r>
+        <w:rPr>
+          <w:rFonts w:ascii="Gill Sans MT" w:hAnsi="Gill Sans MT" w:cs="Cambria Math"/>
+          <w:sz w:val="24"/>
+        </w:rPr>
+        <w:t xml:space="preserve"> for complex datasets or if Schmidt hammer </w:t>
+      </w:r>
+      <w:r>
+        <w:rPr>
+          <w:rFonts w:ascii="Gill Sans MT" w:hAnsi="Gill Sans MT" w:cs="Cambria Math"/>
+          <w:i/>
+          <w:iCs/>
+          <w:sz w:val="24"/>
+        </w:rPr>
         <w:t>R</w:t>
       </w:r>
       <w:r>
@@ -20498,6 +20880,20 @@
           <w:rFonts w:ascii="Gill Sans MT" w:hAnsi="Gill Sans MT" w:cs="Cambria Math"/>
           <w:sz w:val="24"/>
         </w:rPr>
+        <w:t xml:space="preserve">Collecting a minimum of 30 – 40 samples </w:t>
+      </w:r>
+      <w:r>
+        <w:rPr>
+          <w:rFonts w:ascii="Gill Sans MT" w:hAnsi="Gill Sans MT" w:cs="Cambria Math"/>
+          <w:sz w:val="24"/>
+        </w:rPr>
+        <w:t xml:space="preserve">is necessary to ensure a full understanding of the underlying age distribution, even for complex datasets. </w:t>
+      </w:r>
+      <w:r>
+        <w:rPr>
+          <w:rFonts w:ascii="Gill Sans MT" w:hAnsi="Gill Sans MT" w:cs="Cambria Math"/>
+          <w:sz w:val="24"/>
+        </w:rPr>
         <w:t xml:space="preserve">Based on this preliminary sampling, statistical approaches </w:t>
       </w:r>
       <w:r>
@@ -20512,7 +20908,42 @@
           <w:rFonts w:ascii="Gill Sans MT" w:hAnsi="Gill Sans MT" w:cs="Cambria Math"/>
           <w:sz w:val="24"/>
         </w:rPr>
-        <w:t xml:space="preserve">ould be used to isolate component Gaussian distributions (Dortch et al., 2020) and to identify individual boulders which are consistent with the age of the landform and to reject those which are </w:t>
+        <w:t xml:space="preserve">ould be used to isolate component Gaussian distributions (Dortch et al., </w:t>
+      </w:r>
+      <w:r>
+        <w:rPr>
+          <w:rFonts w:ascii="Gill Sans MT" w:hAnsi="Gill Sans MT" w:cs="Cambria Math"/>
+          <w:sz w:val="24"/>
+        </w:rPr>
+        <w:t>2013</w:t>
+      </w:r>
+      <w:r>
+        <w:rPr>
+          <w:rFonts w:ascii="Gill Sans MT" w:hAnsi="Gill Sans MT" w:cs="Cambria Math"/>
+          <w:sz w:val="24"/>
+        </w:rPr>
+        <w:t xml:space="preserve">; </w:t>
+      </w:r>
+      <w:r>
+        <w:rPr>
+          <w:rFonts w:ascii="Gill Sans MT" w:hAnsi="Gill Sans MT" w:cs="Cambria Math"/>
+          <w:sz w:val="24"/>
+        </w:rPr>
+        <w:t>202</w:t>
+      </w:r>
+      <w:r>
+        <w:rPr>
+          <w:rFonts w:ascii="Gill Sans MT" w:hAnsi="Gill Sans MT" w:cs="Cambria Math"/>
+          <w:sz w:val="24"/>
+        </w:rPr>
+        <w:t>1</w:t>
+      </w:r>
+      <w:r>
+        <w:rPr>
+          <w:rFonts w:ascii="Gill Sans MT" w:hAnsi="Gill Sans MT" w:cs="Cambria Math"/>
+          <w:sz w:val="24"/>
+        </w:rPr>
+        <w:t xml:space="preserve">) and to identify individual boulders which are consistent with the age of the landform and to reject those which are </w:t>
       </w:r>
       <w:r>
         <w:rPr>
@@ -20548,7 +20979,6 @@
         <w:rPr>
           <w:rFonts w:ascii="Gill Sans MT" w:hAnsi="Gill Sans MT"/>
           <w:sz w:val="24"/>
-          <w:szCs w:val="24"/>
         </w:rPr>
       </w:pPr>
       <w:r>
@@ -21157,6 +21587,7 @@
           <w:rFonts w:ascii="Gill Sans MT" w:hAnsi="Gill Sans MT"/>
           <w:sz w:val="24"/>
         </w:rPr>
+        <w:lastRenderedPageBreak/>
         <w:t xml:space="preserve">preliminary SH sampling </w:t>
       </w:r>
       <w:r>
@@ -21252,7 +21683,6 @@
           <w:rFonts w:ascii="Gill Sans MT" w:hAnsi="Gill Sans MT"/>
           <w:sz w:val="24"/>
         </w:rPr>
-        <w:lastRenderedPageBreak/>
         <w:t xml:space="preserve">MT </w:t>
       </w:r>
       <w:r>
@@ -33170,10 +33600,11 @@
             <w:r>
               <w:rPr>
                 <w:rFonts w:ascii="Gill Sans MT" w:eastAsia="Times New Roman" w:hAnsi="Gill Sans MT" w:cs="Calibri"/>
+                <w:i/>
+                <w:iCs/>
                 <w:color w:val="000000"/>
                 <w:sz w:val="20"/>
                 <w:szCs w:val="20"/>
-                <w:u w:val="single"/>
                 <w:lang w:eastAsia="en-GB"/>
               </w:rPr>
               <w:t>l</w:t>
@@ -33206,7 +33637,27 @@
                 <w:szCs w:val="20"/>
                 <w:lang w:eastAsia="en-GB"/>
               </w:rPr>
-              <w:t xml:space="preserve">2020) and its associated numeric bandwidth, </w:t>
+              <w:t>202</w:t>
+            </w:r>
+            <w:r>
+              <w:rPr>
+                <w:rFonts w:ascii="Gill Sans MT" w:eastAsia="Times New Roman" w:hAnsi="Gill Sans MT" w:cs="Calibri"/>
+                <w:color w:val="000000"/>
+                <w:sz w:val="20"/>
+                <w:szCs w:val="20"/>
+                <w:lang w:eastAsia="en-GB"/>
+              </w:rPr>
+              <w:t>1</w:t>
+            </w:r>
+            <w:r>
+              <w:rPr>
+                <w:rFonts w:ascii="Gill Sans MT" w:eastAsia="Times New Roman" w:hAnsi="Gill Sans MT" w:cs="Calibri"/>
+                <w:color w:val="000000"/>
+                <w:sz w:val="20"/>
+                <w:szCs w:val="20"/>
+                <w:lang w:eastAsia="en-GB"/>
+              </w:rPr>
+              <w:t xml:space="preserve">) and its associated numeric bandwidth, </w:t>
             </w:r>
             <w:r>
               <w:rPr>
@@ -39520,7 +39971,19 @@
         <w:rPr>
           <w:rFonts w:ascii="Gill Sans MT" w:hAnsi="Gill Sans MT"/>
         </w:rPr>
-        <w:t>P-CAAT guidelines (Dortch et al., 2013; 2020),</w:t>
+        <w:t>P-CAAT guidelines (Dortch et al., 2013; 202</w:t>
+      </w:r>
+      <w:r>
+        <w:rPr>
+          <w:rFonts w:ascii="Gill Sans MT" w:hAnsi="Gill Sans MT"/>
+        </w:rPr>
+        <w:t>1</w:t>
+      </w:r>
+      <w:r>
+        <w:rPr>
+          <w:rFonts w:ascii="Gill Sans MT" w:hAnsi="Gill Sans MT"/>
+        </w:rPr>
+        <w:t>),</w:t>
       </w:r>
       <w:r>
         <w:rPr>
@@ -40724,7 +41187,7 @@
           <w:szCs w:val="20"/>
           <w:lang w:eastAsia="en-GB"/>
         </w:rPr>
-        <w:t>Broecker</w:t>
+        <w:t>Calvet</w:t>
       </w:r>
       <w:proofErr w:type="spellEnd"/>
       <w:r>
@@ -40734,21 +41197,89 @@
           <w:szCs w:val="20"/>
           <w:lang w:eastAsia="en-GB"/>
         </w:rPr>
-        <w:t xml:space="preserve">, W.S., Denton, G.H., 1990. The role of ocean-atmosphere reorganizations in glacial cycles. Quaternary Science Reviews 9, 305–341. </w:t>
+        <w:t xml:space="preserve">, M., Delmas, M., Gunnell, Y., </w:t>
+      </w:r>
+      <w:proofErr w:type="spellStart"/>
+      <w:r>
+        <w:rPr>
+          <w:rFonts w:ascii="Gill Sans MT" w:eastAsia="Times New Roman" w:hAnsi="Gill Sans MT" w:cs="Times New Roman"/>
+          <w:sz w:val="20"/>
+          <w:szCs w:val="20"/>
+          <w:lang w:eastAsia="en-GB"/>
+        </w:rPr>
+        <w:t>Braucher</w:t>
+      </w:r>
+      <w:proofErr w:type="spellEnd"/>
+      <w:r>
+        <w:rPr>
+          <w:rFonts w:ascii="Gill Sans MT" w:eastAsia="Times New Roman" w:hAnsi="Gill Sans MT" w:cs="Times New Roman"/>
+          <w:sz w:val="20"/>
+          <w:szCs w:val="20"/>
+          <w:lang w:eastAsia="en-GB"/>
+        </w:rPr>
+        <w:t xml:space="preserve">, R., </w:t>
+      </w:r>
+      <w:proofErr w:type="spellStart"/>
+      <w:r>
+        <w:rPr>
+          <w:rFonts w:ascii="Gill Sans MT" w:eastAsia="Times New Roman" w:hAnsi="Gill Sans MT" w:cs="Times New Roman"/>
+          <w:sz w:val="20"/>
+          <w:szCs w:val="20"/>
+          <w:lang w:eastAsia="en-GB"/>
+        </w:rPr>
+        <w:t>Bourlès</w:t>
+      </w:r>
+      <w:proofErr w:type="spellEnd"/>
+      <w:r>
+        <w:rPr>
+          <w:rFonts w:ascii="Gill Sans MT" w:eastAsia="Times New Roman" w:hAnsi="Gill Sans MT" w:cs="Times New Roman"/>
+          <w:sz w:val="20"/>
+          <w:szCs w:val="20"/>
+          <w:lang w:eastAsia="en-GB"/>
+        </w:rPr>
+        <w:t xml:space="preserve">, D., 2011. Chapter 11 - Recent Advances in Research on Quaternary Glaciations in the Pyrenees, in: Ehlers, J., </w:t>
+      </w:r>
+      <w:proofErr w:type="spellStart"/>
+      <w:r>
+        <w:rPr>
+          <w:rFonts w:ascii="Gill Sans MT" w:eastAsia="Times New Roman" w:hAnsi="Gill Sans MT" w:cs="Times New Roman"/>
+          <w:sz w:val="20"/>
+          <w:szCs w:val="20"/>
+          <w:lang w:eastAsia="en-GB"/>
+        </w:rPr>
+        <w:t>Gibbard</w:t>
+      </w:r>
+      <w:proofErr w:type="spellEnd"/>
+      <w:r>
+        <w:rPr>
+          <w:rFonts w:ascii="Gill Sans MT" w:eastAsia="Times New Roman" w:hAnsi="Gill Sans MT" w:cs="Times New Roman"/>
+          <w:sz w:val="20"/>
+          <w:szCs w:val="20"/>
+          <w:lang w:eastAsia="en-GB"/>
+        </w:rPr>
+        <w:t xml:space="preserve">, P.L., Hughes, P.D. (Eds.), Developments in Quaternary Sciences, Quaternary Glaciations - Extent and Chronology. Elsevier, 127–139. </w:t>
       </w:r>
       <w:hyperlink r:id="rId17" w:history="1">
         <w:r>
           <w:rPr>
+            <w:rStyle w:val="Hyperlink"/>
             <w:rFonts w:ascii="Gill Sans MT" w:eastAsia="Times New Roman" w:hAnsi="Gill Sans MT" w:cs="Times New Roman"/>
-            <w:color w:val="0000FF"/>
             <w:sz w:val="20"/>
             <w:szCs w:val="20"/>
-            <w:u w:val="single"/>
             <w:lang w:eastAsia="en-GB"/>
           </w:rPr>
-          <w:t>https://doi.org/10.1016/0277-3791(90)90026-7</w:t>
+          <w:t>https://doi.org/10.1016/B978-0-444-53447-7.00011-8</w:t>
         </w:r>
       </w:hyperlink>
+      <w:r>
+        <w:rPr>
+          <w:rFonts w:ascii="Gill Sans MT" w:eastAsia="Times New Roman" w:hAnsi="Gill Sans MT" w:cs="Times New Roman"/>
+          <w:sz w:val="20"/>
+          <w:szCs w:val="20"/>
+          <w:lang w:eastAsia="en-GB"/>
+        </w:rPr>
+        <w:t xml:space="preserve"> </w:t>
+      </w:r>
     </w:p>
     <w:p>
       <w:pPr>
@@ -40761,7 +41292,6 @@
           <w:lang w:eastAsia="en-GB"/>
         </w:rPr>
       </w:pPr>
-      <w:proofErr w:type="spellStart"/>
       <w:r>
         <w:rPr>
           <w:rFonts w:ascii="Gill Sans MT" w:eastAsia="Times New Roman" w:hAnsi="Gill Sans MT" w:cs="Times New Roman"/>
@@ -40769,9 +41299,9 @@
           <w:szCs w:val="20"/>
           <w:lang w:eastAsia="en-GB"/>
         </w:rPr>
-        <w:t>Calvet</w:t>
-      </w:r>
-      <w:proofErr w:type="spellEnd"/>
+        <w:t xml:space="preserve">Chevalier, M.-L., </w:t>
+      </w:r>
+      <w:proofErr w:type="spellStart"/>
       <w:r>
         <w:rPr>
           <w:rFonts w:ascii="Gill Sans MT" w:eastAsia="Times New Roman" w:hAnsi="Gill Sans MT" w:cs="Times New Roman"/>
@@ -40779,9 +41309,9 @@
           <w:szCs w:val="20"/>
           <w:lang w:eastAsia="en-GB"/>
         </w:rPr>
-        <w:t xml:space="preserve">, M., Delmas, M., Gunnell, Y., </w:t>
-      </w:r>
-      <w:proofErr w:type="spellStart"/>
+        <w:t>Replumaz</w:t>
+      </w:r>
+      <w:proofErr w:type="spellEnd"/>
       <w:r>
         <w:rPr>
           <w:rFonts w:ascii="Gill Sans MT" w:eastAsia="Times New Roman" w:hAnsi="Gill Sans MT" w:cs="Times New Roman"/>
@@ -40789,57 +41319,7 @@
           <w:szCs w:val="20"/>
           <w:lang w:eastAsia="en-GB"/>
         </w:rPr>
-        <w:t>Braucher</w:t>
-      </w:r>
-      <w:proofErr w:type="spellEnd"/>
-      <w:r>
-        <w:rPr>
-          <w:rFonts w:ascii="Gill Sans MT" w:eastAsia="Times New Roman" w:hAnsi="Gill Sans MT" w:cs="Times New Roman"/>
-          <w:sz w:val="20"/>
-          <w:szCs w:val="20"/>
-          <w:lang w:eastAsia="en-GB"/>
-        </w:rPr>
-        <w:t xml:space="preserve">, R., </w:t>
-      </w:r>
-      <w:proofErr w:type="spellStart"/>
-      <w:r>
-        <w:rPr>
-          <w:rFonts w:ascii="Gill Sans MT" w:eastAsia="Times New Roman" w:hAnsi="Gill Sans MT" w:cs="Times New Roman"/>
-          <w:sz w:val="20"/>
-          <w:szCs w:val="20"/>
-          <w:lang w:eastAsia="en-GB"/>
-        </w:rPr>
-        <w:t>Bourlès</w:t>
-      </w:r>
-      <w:proofErr w:type="spellEnd"/>
-      <w:r>
-        <w:rPr>
-          <w:rFonts w:ascii="Gill Sans MT" w:eastAsia="Times New Roman" w:hAnsi="Gill Sans MT" w:cs="Times New Roman"/>
-          <w:sz w:val="20"/>
-          <w:szCs w:val="20"/>
-          <w:lang w:eastAsia="en-GB"/>
-        </w:rPr>
-        <w:t xml:space="preserve">, D., 2011. Chapter 11 - Recent Advances in Research on Quaternary Glaciations in the Pyrenees, in: Ehlers, J., </w:t>
-      </w:r>
-      <w:proofErr w:type="spellStart"/>
-      <w:r>
-        <w:rPr>
-          <w:rFonts w:ascii="Gill Sans MT" w:eastAsia="Times New Roman" w:hAnsi="Gill Sans MT" w:cs="Times New Roman"/>
-          <w:sz w:val="20"/>
-          <w:szCs w:val="20"/>
-          <w:lang w:eastAsia="en-GB"/>
-        </w:rPr>
-        <w:t>Gibbard</w:t>
-      </w:r>
-      <w:proofErr w:type="spellEnd"/>
-      <w:r>
-        <w:rPr>
-          <w:rFonts w:ascii="Gill Sans MT" w:eastAsia="Times New Roman" w:hAnsi="Gill Sans MT" w:cs="Times New Roman"/>
-          <w:sz w:val="20"/>
-          <w:szCs w:val="20"/>
-          <w:lang w:eastAsia="en-GB"/>
-        </w:rPr>
-        <w:t xml:space="preserve">, P.L., Hughes, P.D. (Eds.), Developments in Quaternary Sciences, Quaternary Glaciations - Extent and Chronology. Elsevier, pp. 127–139. </w:t>
+        <w:t xml:space="preserve">, A., 2019. Deciphering old moraine age distributions in SE Tibet showing bimodal climatic signal for glaciations: Marine Isotope Stages 2 and 6. Earth and Planetary Science Letters 507, 105–118. </w:t>
       </w:r>
       <w:hyperlink r:id="rId18" w:history="1">
         <w:r>
@@ -40850,7 +41330,7 @@
             <w:szCs w:val="20"/>
             <w:lang w:eastAsia="en-GB"/>
           </w:rPr>
-          <w:t>https://doi.org/10.1016/B978-0-444-53447-7.00011-8</w:t>
+          <w:t>https://doi.org/10.1016/j.epsl.2018.11.033</w:t>
         </w:r>
       </w:hyperlink>
       <w:r>
@@ -40934,8 +41414,10 @@
         <w:ind w:left="360" w:hanging="360"/>
         <w:rPr>
           <w:rFonts w:ascii="Gill Sans MT" w:eastAsia="Times New Roman" w:hAnsi="Gill Sans MT" w:cs="Times New Roman"/>
+          <w:color w:val="0000FF"/>
           <w:sz w:val="20"/>
           <w:szCs w:val="20"/>
+          <w:u w:val="single"/>
           <w:lang w:eastAsia="en-GB"/>
         </w:rPr>
       </w:pPr>
@@ -40947,6 +41429,7 @@
           <w:szCs w:val="20"/>
           <w:lang w:eastAsia="en-GB"/>
         </w:rPr>
+        <w:lastRenderedPageBreak/>
         <w:t>Darvill</w:t>
       </w:r>
       <w:proofErr w:type="spellEnd"/>
@@ -40991,7 +41474,6 @@
           <w:szCs w:val="20"/>
           <w:lang w:eastAsia="en-GB"/>
         </w:rPr>
-        <w:lastRenderedPageBreak/>
         <w:t xml:space="preserve">Dortch, J.M., Owen, L.A., </w:t>
       </w:r>
       <w:proofErr w:type="spellStart"/>
@@ -41012,9 +41494,63 @@
           <w:szCs w:val="20"/>
           <w:lang w:eastAsia="en-GB"/>
         </w:rPr>
+        <w:t xml:space="preserve">, M.W., Li, D., Lowell, T.V., 2010. Beryllium-10 surface exposure dating of glacial successions in the Central Alaska Range. Journal of Quaternary Science 25, 1259–1269. </w:t>
+      </w:r>
+      <w:hyperlink r:id="rId21" w:history="1">
+        <w:r>
+          <w:rPr>
+            <w:rFonts w:ascii="Gill Sans MT" w:eastAsia="Times New Roman" w:hAnsi="Gill Sans MT" w:cs="Times New Roman"/>
+            <w:color w:val="0000FF"/>
+            <w:sz w:val="20"/>
+            <w:szCs w:val="20"/>
+            <w:u w:val="single"/>
+            <w:lang w:eastAsia="en-GB"/>
+          </w:rPr>
+          <w:t>https://doi.org/10.1002/jqs.1406</w:t>
+        </w:r>
+      </w:hyperlink>
+    </w:p>
+    <w:p>
+      <w:pPr>
+        <w:spacing w:after="0" w:line="240" w:lineRule="auto"/>
+        <w:ind w:left="360" w:hanging="360"/>
+        <w:rPr>
+          <w:rFonts w:ascii="Gill Sans MT" w:eastAsia="Times New Roman" w:hAnsi="Gill Sans MT" w:cs="Times New Roman"/>
+          <w:sz w:val="20"/>
+          <w:szCs w:val="20"/>
+          <w:lang w:eastAsia="en-GB"/>
+        </w:rPr>
+      </w:pPr>
+      <w:r>
+        <w:rPr>
+          <w:rFonts w:ascii="Gill Sans MT" w:eastAsia="Times New Roman" w:hAnsi="Gill Sans MT" w:cs="Times New Roman"/>
+          <w:sz w:val="20"/>
+          <w:szCs w:val="20"/>
+          <w:lang w:eastAsia="en-GB"/>
+        </w:rPr>
+        <w:t xml:space="preserve">Dortch, J.M., Owen, L.A., </w:t>
+      </w:r>
+      <w:proofErr w:type="spellStart"/>
+      <w:r>
+        <w:rPr>
+          <w:rFonts w:ascii="Gill Sans MT" w:eastAsia="Times New Roman" w:hAnsi="Gill Sans MT" w:cs="Times New Roman"/>
+          <w:sz w:val="20"/>
+          <w:szCs w:val="20"/>
+          <w:lang w:eastAsia="en-GB"/>
+        </w:rPr>
+        <w:t>Caffee</w:t>
+      </w:r>
+      <w:proofErr w:type="spellEnd"/>
+      <w:r>
+        <w:rPr>
+          <w:rFonts w:ascii="Gill Sans MT" w:eastAsia="Times New Roman" w:hAnsi="Gill Sans MT" w:cs="Times New Roman"/>
+          <w:sz w:val="20"/>
+          <w:szCs w:val="20"/>
+          <w:lang w:eastAsia="en-GB"/>
+        </w:rPr>
         <w:t xml:space="preserve">, M.W., 2013. Timing and climatic drivers for glaciation across semi-arid western Himalayan–Tibetan orogen. Quaternary Science Reviews 78, 188–208. </w:t>
       </w:r>
-      <w:hyperlink r:id="rId21" w:history="1">
+      <w:hyperlink r:id="rId22" w:history="1">
         <w:r>
           <w:rPr>
             <w:rFonts w:ascii="Gill Sans MT" w:eastAsia="Times New Roman" w:hAnsi="Gill Sans MT" w:cs="Times New Roman"/>
@@ -41046,7 +41582,7 @@
           <w:szCs w:val="20"/>
           <w:lang w:eastAsia="en-GB"/>
         </w:rPr>
-        <w:t xml:space="preserve">Dortch, J.M., Owen, L.A., </w:t>
+        <w:t xml:space="preserve">Dortch, J.M., Tomkins, M.D., </w:t>
       </w:r>
       <w:proofErr w:type="spellStart"/>
       <w:r>
@@ -41056,7 +41592,7 @@
           <w:szCs w:val="20"/>
           <w:lang w:eastAsia="en-GB"/>
         </w:rPr>
-        <w:t>Caffee</w:t>
+        <w:t>Saha</w:t>
       </w:r>
       <w:proofErr w:type="spellEnd"/>
       <w:r>
@@ -41066,33 +41602,19 @@
           <w:szCs w:val="20"/>
           <w:lang w:eastAsia="en-GB"/>
         </w:rPr>
-        <w:t xml:space="preserve">, M.W., Li, D., Lowell, T.V., 2010. Beryllium-10 surface exposure dating of glacial successions in the Central Alaska Range. Journal of Quaternary Science 25, 1259–1269. </w:t>
-      </w:r>
-      <w:hyperlink r:id="rId22" w:history="1">
-        <w:r>
-          <w:rPr>
-            <w:rFonts w:ascii="Gill Sans MT" w:eastAsia="Times New Roman" w:hAnsi="Gill Sans MT" w:cs="Times New Roman"/>
-            <w:color w:val="0000FF"/>
-            <w:sz w:val="20"/>
-            <w:szCs w:val="20"/>
-            <w:u w:val="single"/>
-            <w:lang w:eastAsia="en-GB"/>
-          </w:rPr>
-          <w:t>https://doi.org/10.1002/jqs.1406</w:t>
-        </w:r>
-      </w:hyperlink>
-    </w:p>
-    <w:p>
-      <w:pPr>
-        <w:spacing w:after="0" w:line="240" w:lineRule="auto"/>
-        <w:ind w:left="360" w:hanging="360"/>
+        <w:t xml:space="preserve">, S., </w:t>
+      </w:r>
+      <w:proofErr w:type="spellStart"/>
+      <w:r>
         <w:rPr>
           <w:rFonts w:ascii="Gill Sans MT" w:eastAsia="Times New Roman" w:hAnsi="Gill Sans MT" w:cs="Times New Roman"/>
           <w:sz w:val="20"/>
           <w:szCs w:val="20"/>
           <w:lang w:eastAsia="en-GB"/>
         </w:rPr>
-      </w:pPr>
+        <w:t>Murari</w:t>
+      </w:r>
+      <w:proofErr w:type="spellEnd"/>
       <w:r>
         <w:rPr>
           <w:rFonts w:ascii="Gill Sans MT" w:eastAsia="Times New Roman" w:hAnsi="Gill Sans MT" w:cs="Times New Roman"/>
@@ -41100,7 +41622,7 @@
           <w:szCs w:val="20"/>
           <w:lang w:eastAsia="en-GB"/>
         </w:rPr>
-        <w:t xml:space="preserve">Dortch, J.M., Tomkins, M.D., </w:t>
+        <w:t xml:space="preserve">, M.K., </w:t>
       </w:r>
       <w:proofErr w:type="spellStart"/>
       <w:r>
@@ -41110,7 +41632,7 @@
           <w:szCs w:val="20"/>
           <w:lang w:eastAsia="en-GB"/>
         </w:rPr>
-        <w:t>Saha</w:t>
+        <w:t>Schoenbohm</w:t>
       </w:r>
       <w:proofErr w:type="spellEnd"/>
       <w:r>
@@ -41120,9 +41642,8 @@
           <w:szCs w:val="20"/>
           <w:lang w:eastAsia="en-GB"/>
         </w:rPr>
-        <w:t xml:space="preserve">, S., </w:t>
-      </w:r>
-      <w:proofErr w:type="spellStart"/>
+        <w:t>, L.M., Curl, D., 202</w:t>
+      </w:r>
       <w:r>
         <w:rPr>
           <w:rFonts w:ascii="Gill Sans MT" w:eastAsia="Times New Roman" w:hAnsi="Gill Sans MT" w:cs="Times New Roman"/>
@@ -41130,9 +41651,8 @@
           <w:szCs w:val="20"/>
           <w:lang w:eastAsia="en-GB"/>
         </w:rPr>
-        <w:t>Murari</w:t>
-      </w:r>
-      <w:proofErr w:type="spellEnd"/>
+        <w:t>1</w:t>
+      </w:r>
       <w:r>
         <w:rPr>
           <w:rFonts w:ascii="Gill Sans MT" w:eastAsia="Times New Roman" w:hAnsi="Gill Sans MT" w:cs="Times New Roman"/>
@@ -41140,9 +41660,8 @@
           <w:szCs w:val="20"/>
           <w:lang w:eastAsia="en-GB"/>
         </w:rPr>
-        <w:t xml:space="preserve">, M.K., </w:t>
-      </w:r>
-      <w:proofErr w:type="spellStart"/>
+        <w:t xml:space="preserve">. Probabilistic Cosmogenic Age Analysis Tool (P-CAAT), a tool for the ages. </w:t>
+      </w:r>
       <w:r>
         <w:rPr>
           <w:rFonts w:ascii="Gill Sans MT" w:eastAsia="Times New Roman" w:hAnsi="Gill Sans MT" w:cs="Times New Roman"/>
@@ -41150,17 +41669,7 @@
           <w:szCs w:val="20"/>
           <w:lang w:eastAsia="en-GB"/>
         </w:rPr>
-        <w:t>Schoenbohm</w:t>
-      </w:r>
-      <w:proofErr w:type="spellEnd"/>
-      <w:r>
-        <w:rPr>
-          <w:rFonts w:ascii="Gill Sans MT" w:eastAsia="Times New Roman" w:hAnsi="Gill Sans MT" w:cs="Times New Roman"/>
-          <w:sz w:val="20"/>
-          <w:szCs w:val="20"/>
-          <w:lang w:eastAsia="en-GB"/>
-        </w:rPr>
-        <w:t>, L.M., Curl, D., 2020. Probabilistic Cosmogenic Age Analysis Tool (P-CAAT), a tool for the ages. In preparation.</w:t>
+        <w:t xml:space="preserve">Manuscript in preparation. </w:t>
       </w:r>
     </w:p>
     <w:p>
@@ -42787,6 +43296,7 @@
           <w:szCs w:val="20"/>
           <w:lang w:eastAsia="en-GB"/>
         </w:rPr>
+        <w:lastRenderedPageBreak/>
         <w:t>Portenga</w:t>
       </w:r>
       <w:proofErr w:type="spellEnd"/>
@@ -42924,7 +43434,6 @@
           <w:szCs w:val="20"/>
           <w:lang w:eastAsia="en-GB"/>
         </w:rPr>
-        <w:lastRenderedPageBreak/>
         <w:t>Putkonen</w:t>
       </w:r>
       <w:proofErr w:type="spellEnd"/>
@@ -43745,8 +44254,10 @@
         <w:ind w:left="360" w:hanging="360"/>
         <w:rPr>
           <w:rFonts w:ascii="Gill Sans MT" w:eastAsia="Times New Roman" w:hAnsi="Gill Sans MT" w:cs="Times New Roman"/>
+          <w:color w:val="0000FF"/>
           <w:sz w:val="20"/>
           <w:szCs w:val="20"/>
+          <w:u w:val="single"/>
           <w:lang w:eastAsia="en-GB"/>
         </w:rPr>
       </w:pPr>
@@ -43779,6 +44290,99 @@
         <w:ind w:left="360" w:hanging="360"/>
         <w:rPr>
           <w:rFonts w:ascii="Gill Sans MT" w:eastAsia="Times New Roman" w:hAnsi="Gill Sans MT" w:cs="Times New Roman"/>
+          <w:sz w:val="20"/>
+          <w:szCs w:val="20"/>
+          <w:lang w:eastAsia="en-GB"/>
+        </w:rPr>
+      </w:pPr>
+      <w:proofErr w:type="spellStart"/>
+      <w:r>
+        <w:rPr>
+          <w:rFonts w:ascii="Gill Sans MT" w:eastAsia="Times New Roman" w:hAnsi="Gill Sans MT" w:cs="Times New Roman"/>
+          <w:sz w:val="20"/>
+          <w:szCs w:val="20"/>
+          <w:lang w:eastAsia="en-GB"/>
+        </w:rPr>
+        <w:t>Stübner</w:t>
+      </w:r>
+      <w:proofErr w:type="spellEnd"/>
+      <w:r>
+        <w:rPr>
+          <w:rFonts w:ascii="Gill Sans MT" w:eastAsia="Times New Roman" w:hAnsi="Gill Sans MT" w:cs="Times New Roman"/>
+          <w:sz w:val="20"/>
+          <w:szCs w:val="20"/>
+          <w:lang w:eastAsia="en-GB"/>
+        </w:rPr>
+        <w:t xml:space="preserve">, K., Grin, E., </w:t>
+      </w:r>
+      <w:proofErr w:type="spellStart"/>
+      <w:r>
+        <w:rPr>
+          <w:rFonts w:ascii="Gill Sans MT" w:eastAsia="Times New Roman" w:hAnsi="Gill Sans MT" w:cs="Times New Roman"/>
+          <w:sz w:val="20"/>
+          <w:szCs w:val="20"/>
+          <w:lang w:eastAsia="en-GB"/>
+        </w:rPr>
+        <w:t>Hidy</w:t>
+      </w:r>
+      <w:proofErr w:type="spellEnd"/>
+      <w:r>
+        <w:rPr>
+          <w:rFonts w:ascii="Gill Sans MT" w:eastAsia="Times New Roman" w:hAnsi="Gill Sans MT" w:cs="Times New Roman"/>
+          <w:sz w:val="20"/>
+          <w:szCs w:val="20"/>
+          <w:lang w:eastAsia="en-GB"/>
+        </w:rPr>
+        <w:t xml:space="preserve">, A.J., Schaller, M., Gold, R.D., </w:t>
+      </w:r>
+      <w:proofErr w:type="spellStart"/>
+      <w:r>
+        <w:rPr>
+          <w:rFonts w:ascii="Gill Sans MT" w:eastAsia="Times New Roman" w:hAnsi="Gill Sans MT" w:cs="Times New Roman"/>
+          <w:sz w:val="20"/>
+          <w:szCs w:val="20"/>
+          <w:lang w:eastAsia="en-GB"/>
+        </w:rPr>
+        <w:t>Ratschbacher</w:t>
+      </w:r>
+      <w:proofErr w:type="spellEnd"/>
+      <w:r>
+        <w:rPr>
+          <w:rFonts w:ascii="Gill Sans MT" w:eastAsia="Times New Roman" w:hAnsi="Gill Sans MT" w:cs="Times New Roman"/>
+          <w:sz w:val="20"/>
+          <w:szCs w:val="20"/>
+          <w:lang w:eastAsia="en-GB"/>
+        </w:rPr>
+        <w:t xml:space="preserve">, L., Ehlers, T., 2017. Middle and Late Pleistocene glaciations in the southwestern Pamir and their effects on topography. Earth and Planetary Science Letters 466, 181–194. </w:t>
+      </w:r>
+      <w:hyperlink r:id="rId49" w:history="1">
+        <w:r>
+          <w:rPr>
+            <w:rStyle w:val="Hyperlink"/>
+            <w:rFonts w:ascii="Gill Sans MT" w:eastAsia="Times New Roman" w:hAnsi="Gill Sans MT" w:cs="Times New Roman"/>
+            <w:sz w:val="20"/>
+            <w:szCs w:val="20"/>
+            <w:lang w:eastAsia="en-GB"/>
+          </w:rPr>
+          <w:t>https://doi.org/10.1016/j.epsl.2017.03.012</w:t>
+        </w:r>
+      </w:hyperlink>
+      <w:r>
+        <w:rPr>
+          <w:rFonts w:ascii="Gill Sans MT" w:eastAsia="Times New Roman" w:hAnsi="Gill Sans MT" w:cs="Times New Roman"/>
+          <w:sz w:val="20"/>
+          <w:szCs w:val="20"/>
+          <w:lang w:eastAsia="en-GB"/>
+        </w:rPr>
+        <w:t xml:space="preserve"> </w:t>
+      </w:r>
+    </w:p>
+    <w:p>
+      <w:pPr>
+        <w:spacing w:after="0" w:line="240" w:lineRule="auto"/>
+        <w:ind w:left="360" w:hanging="360"/>
+        <w:rPr>
+          <w:rFonts w:ascii="Gill Sans MT" w:eastAsia="Times New Roman" w:hAnsi="Gill Sans MT" w:cs="Times New Roman"/>
           <w:color w:val="0000FF"/>
           <w:sz w:val="20"/>
           <w:szCs w:val="20"/>
@@ -43795,7 +44399,7 @@
         </w:rPr>
         <w:t xml:space="preserve">Sumner, P., Nel, W., 2002. The effect of rock moisture on Schmidt hammer rebound: tests on rock samples from Marion Island and South Africa. Earth Surface Processes and Landforms 27, 1137–1142. </w:t>
       </w:r>
-      <w:hyperlink r:id="rId49" w:history="1">
+      <w:hyperlink r:id="rId50" w:history="1">
         <w:r>
           <w:rPr>
             <w:rFonts w:ascii="Gill Sans MT" w:eastAsia="Times New Roman" w:hAnsi="Gill Sans MT" w:cs="Times New Roman"/>
@@ -43847,7 +44451,7 @@
         </w:rPr>
         <w:t xml:space="preserve">. Schmidt Hammer exposure dating (SHED): Calibration procedures, new exposure age data and an online calculator. Quaternary Geochronology 44, 55–62. </w:t>
       </w:r>
-      <w:hyperlink r:id="rId50" w:history="1">
+      <w:hyperlink r:id="rId51" w:history="1">
         <w:r>
           <w:rPr>
             <w:rFonts w:ascii="Gill Sans MT" w:eastAsia="Times New Roman" w:hAnsi="Gill Sans MT" w:cs="Times New Roman"/>
@@ -43939,7 +44543,7 @@
         </w:rPr>
         <w:t xml:space="preserve">. Rapid age assessment of glacial landforms in the Pyrenees using Schmidt hammer exposure dating (SHED). Quaternary Research 90, 26–37. </w:t>
       </w:r>
-      <w:hyperlink r:id="rId51" w:history="1">
+      <w:hyperlink r:id="rId52" w:history="1">
         <w:r>
           <w:rPr>
             <w:rFonts w:ascii="Gill Sans MT" w:eastAsia="Times New Roman" w:hAnsi="Gill Sans MT" w:cs="Times New Roman"/>
@@ -44064,7 +44668,7 @@
         </w:rPr>
         <w:t xml:space="preserve"> 31, 100–114. </w:t>
       </w:r>
-      <w:hyperlink r:id="rId52" w:history="1">
+      <w:hyperlink r:id="rId53" w:history="1">
         <w:r>
           <w:rPr>
             <w:rFonts w:ascii="Gill Sans MT" w:eastAsia="Times New Roman" w:hAnsi="Gill Sans MT" w:cs="Times New Roman"/>
@@ -44118,7 +44722,7 @@
         </w:rPr>
         <w:t xml:space="preserve"> hammer. Earth Surface Processes and Landforms 8, 289–292. </w:t>
       </w:r>
-      <w:hyperlink r:id="rId53" w:history="1">
+      <w:hyperlink r:id="rId54" w:history="1">
         <w:r>
           <w:rPr>
             <w:rFonts w:ascii="Gill Sans MT" w:eastAsia="Times New Roman" w:hAnsi="Gill Sans MT" w:cs="Times New Roman"/>
@@ -44129,40 +44733,6 @@
             <w:lang w:eastAsia="en-GB"/>
           </w:rPr>
           <w:t>https://doi.org/10.1002/esp.3290080311</w:t>
-        </w:r>
-      </w:hyperlink>
-    </w:p>
-    <w:p>
-      <w:pPr>
-        <w:spacing w:after="0" w:line="240" w:lineRule="auto"/>
-        <w:ind w:left="360" w:hanging="360"/>
-        <w:rPr>
-          <w:rFonts w:ascii="Gill Sans MT" w:eastAsia="Times New Roman" w:hAnsi="Gill Sans MT" w:cs="Times New Roman"/>
-          <w:sz w:val="20"/>
-          <w:szCs w:val="20"/>
-          <w:lang w:eastAsia="en-GB"/>
-        </w:rPr>
-      </w:pPr>
-      <w:r>
-        <w:rPr>
-          <w:rFonts w:ascii="Gill Sans MT" w:eastAsia="Times New Roman" w:hAnsi="Gill Sans MT" w:cs="Times New Roman"/>
-          <w:sz w:val="20"/>
-          <w:szCs w:val="20"/>
-          <w:lang w:eastAsia="en-GB"/>
-        </w:rPr>
-        <w:t xml:space="preserve">Wilson, P., Dunlop, P., Millar, C., Wilson, F.A., 2019. Age determination of glacially-transported boulders in Ireland and Scotland using Schmidt-hammer exposure-age dating (SHD) and terrestrial cosmogenic nuclide (TCN) exposure-age dating. Quaternary Research 1–13. </w:t>
-      </w:r>
-      <w:hyperlink r:id="rId54" w:history="1">
-        <w:r>
-          <w:rPr>
-            <w:rFonts w:ascii="Gill Sans MT" w:eastAsia="Times New Roman" w:hAnsi="Gill Sans MT" w:cs="Times New Roman"/>
-            <w:color w:val="0000FF"/>
-            <w:sz w:val="20"/>
-            <w:szCs w:val="20"/>
-            <w:u w:val="single"/>
-            <w:lang w:eastAsia="en-GB"/>
-          </w:rPr>
-          <w:t>https://doi.org/10.1017/qua.2019.12</w:t>
         </w:r>
       </w:hyperlink>
     </w:p>
@@ -44380,8 +44950,10 @@
         <w:ind w:left="360" w:hanging="360"/>
         <w:rPr>
           <w:rFonts w:ascii="Gill Sans MT" w:eastAsia="Times New Roman" w:hAnsi="Gill Sans MT" w:cs="Times New Roman"/>
+          <w:color w:val="0000FF"/>
           <w:sz w:val="20"/>
           <w:szCs w:val="20"/>
+          <w:u w:val="single"/>
           <w:lang w:eastAsia="en-GB"/>
         </w:rPr>
       </w:pPr>
@@ -44437,6 +45009,28 @@
           <w:t>https://doi.org/10.1029/94WR00760</w:t>
         </w:r>
       </w:hyperlink>
+    </w:p>
+    <w:p>
+      <w:pPr>
+        <w:tabs>
+          <w:tab w:val="left" w:pos="5040"/>
+        </w:tabs>
+        <w:rPr>
+          <w:rFonts w:ascii="Gill Sans MT" w:eastAsia="Times New Roman" w:hAnsi="Gill Sans MT" w:cs="Times New Roman"/>
+          <w:sz w:val="20"/>
+          <w:szCs w:val="20"/>
+          <w:lang w:eastAsia="en-GB"/>
+        </w:rPr>
+      </w:pPr>
+      <w:r>
+        <w:rPr>
+          <w:rFonts w:ascii="Gill Sans MT" w:eastAsia="Times New Roman" w:hAnsi="Gill Sans MT" w:cs="Times New Roman"/>
+          <w:sz w:val="20"/>
+          <w:szCs w:val="20"/>
+          <w:lang w:eastAsia="en-GB"/>
+        </w:rPr>
+        <w:tab/>
+      </w:r>
     </w:p>
     <w:sectPr>
       <w:pgSz w:w="11906" w:h="16838"/>

</xml_diff>